<commit_message>
Graph, vertex and edge classes added
</commit_message>
<xml_diff>
--- a/Método de la ingeniería.docx
+++ b/Método de la ingeniería.docx
@@ -1,6 +1,6 @@
 
 <file path=word/document.xml><?xml version="1.0" encoding="utf-8"?>
-<w:document xmlns:wpc="http://schemas.microsoft.com/office/word/2010/wordprocessingCanvas" xmlns:cx="http://schemas.microsoft.com/office/drawing/2014/chartex" xmlns:mc="http://schemas.openxmlformats.org/markup-compatibility/2006" xmlns:o="urn:schemas-microsoft-com:office:office" xmlns:r="http://schemas.openxmlformats.org/officeDocument/2006/relationships" xmlns:m="http://schemas.openxmlformats.org/officeDocument/2006/math" xmlns:v="urn:schemas-microsoft-com:vml" xmlns:wp14="http://schemas.microsoft.com/office/word/2010/wordprocessingDrawing" xmlns:wp="http://schemas.openxmlformats.org/drawingml/2006/wordprocessingDrawing" xmlns:w10="urn:schemas-microsoft-com:office:word" xmlns:w="http://schemas.openxmlformats.org/wordprocessingml/2006/main" xmlns:w14="http://schemas.microsoft.com/office/word/2010/wordml" xmlns:w15="http://schemas.microsoft.com/office/word/2012/wordml" xmlns:w16se="http://schemas.microsoft.com/office/word/2015/wordml/symex" xmlns:wpg="http://schemas.microsoft.com/office/word/2010/wordprocessingGroup" xmlns:wpi="http://schemas.microsoft.com/office/word/2010/wordprocessingInk" xmlns:wne="http://schemas.microsoft.com/office/word/2006/wordml" xmlns:wps="http://schemas.microsoft.com/office/word/2010/wordprocessingShape" mc:Ignorable="w14 w15 w16se wp14">
+<w:document xmlns:wpc="http://schemas.microsoft.com/office/word/2010/wordprocessingCanvas" xmlns:cx="http://schemas.microsoft.com/office/drawing/2014/chartex" xmlns:cx1="http://schemas.microsoft.com/office/drawing/2015/9/8/chartex" xmlns:cx2="http://schemas.microsoft.com/office/drawing/2015/10/21/chartex" xmlns:cx3="http://schemas.microsoft.com/office/drawing/2016/5/9/chartex" xmlns:cx4="http://schemas.microsoft.com/office/drawing/2016/5/10/chartex" xmlns:cx5="http://schemas.microsoft.com/office/drawing/2016/5/11/chartex" xmlns:cx6="http://schemas.microsoft.com/office/drawing/2016/5/12/chartex" xmlns:cx7="http://schemas.microsoft.com/office/drawing/2016/5/13/chartex" xmlns:cx8="http://schemas.microsoft.com/office/drawing/2016/5/14/chartex" xmlns:mc="http://schemas.openxmlformats.org/markup-compatibility/2006" xmlns:aink="http://schemas.microsoft.com/office/drawing/2016/ink" xmlns:am3d="http://schemas.microsoft.com/office/drawing/2017/model3d" xmlns:o="urn:schemas-microsoft-com:office:office" xmlns:r="http://schemas.openxmlformats.org/officeDocument/2006/relationships" xmlns:m="http://schemas.openxmlformats.org/officeDocument/2006/math" xmlns:v="urn:schemas-microsoft-com:vml" xmlns:wp14="http://schemas.microsoft.com/office/word/2010/wordprocessingDrawing" xmlns:wp="http://schemas.openxmlformats.org/drawingml/2006/wordprocessingDrawing" xmlns:w10="urn:schemas-microsoft-com:office:word" xmlns:w="http://schemas.openxmlformats.org/wordprocessingml/2006/main" xmlns:w14="http://schemas.microsoft.com/office/word/2010/wordml" xmlns:w15="http://schemas.microsoft.com/office/word/2012/wordml" xmlns:w16cid="http://schemas.microsoft.com/office/word/2016/wordml/cid" xmlns:w16se="http://schemas.microsoft.com/office/word/2015/wordml/symex" xmlns:wpg="http://schemas.microsoft.com/office/word/2010/wordprocessingGroup" xmlns:wpi="http://schemas.microsoft.com/office/word/2010/wordprocessingInk" xmlns:wne="http://schemas.microsoft.com/office/word/2006/wordml" xmlns:wps="http://schemas.microsoft.com/office/word/2010/wordprocessingShape" mc:Ignorable="w14 w15 w16se w16cid wp14">
   <w:body>
     <w:p>
       <w:pPr>
@@ -287,35 +287,550 @@
           <w:sz w:val="24"/>
         </w:rPr>
       </w:pPr>
-      <w:r>
-        <w:rPr>
-          <w:rFonts w:ascii="Arial" w:hAnsi="Arial" w:cs="Arial"/>
-          <w:sz w:val="24"/>
-        </w:rPr>
+    </w:p>
+    <w:p>
+      <w:pPr>
+        <w:rPr>
+          <w:rFonts w:ascii="Arial" w:hAnsi="Arial" w:cs="Arial"/>
+          <w:sz w:val="24"/>
+        </w:rPr>
+      </w:pPr>
+    </w:p>
+    <w:p>
+      <w:pPr>
+        <w:rPr>
+          <w:rFonts w:ascii="Arial" w:hAnsi="Arial" w:cs="Arial"/>
+          <w:sz w:val="24"/>
+        </w:rPr>
+      </w:pPr>
+    </w:p>
+    <w:p>
+      <w:pPr>
+        <w:rPr>
+          <w:rFonts w:ascii="Arial" w:hAnsi="Arial" w:cs="Arial"/>
+          <w:sz w:val="24"/>
+        </w:rPr>
+      </w:pPr>
+    </w:p>
+    <w:p>
+      <w:pPr>
+        <w:rPr>
+          <w:rFonts w:ascii="Arial" w:hAnsi="Arial" w:cs="Arial"/>
+          <w:sz w:val="24"/>
+        </w:rPr>
+      </w:pPr>
+    </w:p>
+    <w:p>
+      <w:pPr>
+        <w:rPr>
+          <w:rFonts w:ascii="Arial" w:hAnsi="Arial" w:cs="Arial"/>
+          <w:sz w:val="24"/>
+        </w:rPr>
+      </w:pPr>
+      <w:r>
+        <w:rPr>
+          <w:rFonts w:ascii="Arial" w:hAnsi="Arial" w:cs="Arial"/>
+          <w:sz w:val="24"/>
+        </w:rPr>
+        <w:lastRenderedPageBreak/>
         <w:t>Requerimientos Funcionales:</w:t>
       </w:r>
     </w:p>
-    <w:p>
-      <w:pPr>
-        <w:rPr>
-          <w:rFonts w:ascii="Arial" w:hAnsi="Arial" w:cs="Arial"/>
-          <w:sz w:val="24"/>
-        </w:rPr>
-      </w:pPr>
-      <w:r>
-        <w:rPr>
-          <w:rFonts w:ascii="Arial" w:hAnsi="Arial" w:cs="Arial"/>
-          <w:sz w:val="24"/>
-        </w:rPr>
-        <w:t xml:space="preserve">Requerimientos No </w:t>
-      </w:r>
-      <w:r>
-        <w:rPr>
-          <w:rFonts w:ascii="Arial" w:hAnsi="Arial" w:cs="Arial"/>
-          <w:sz w:val="24"/>
-        </w:rPr>
-        <w:t>Funcionales:</w:t>
-      </w:r>
+    <w:tbl>
+      <w:tblPr>
+        <w:tblpPr w:leftFromText="141" w:rightFromText="141" w:vertAnchor="text" w:tblpY="1"/>
+        <w:tblOverlap w:val="never"/>
+        <w:tblW w:w="0" w:type="auto"/>
+        <w:tblBorders>
+          <w:top w:val="single" w:sz="4" w:space="0" w:color="auto"/>
+          <w:left w:val="single" w:sz="4" w:space="0" w:color="auto"/>
+          <w:bottom w:val="single" w:sz="4" w:space="0" w:color="auto"/>
+          <w:right w:val="single" w:sz="4" w:space="0" w:color="auto"/>
+          <w:insideH w:val="single" w:sz="4" w:space="0" w:color="auto"/>
+          <w:insideV w:val="single" w:sz="4" w:space="0" w:color="auto"/>
+        </w:tblBorders>
+        <w:tblCellMar>
+          <w:left w:w="70" w:type="dxa"/>
+          <w:right w:w="70" w:type="dxa"/>
+        </w:tblCellMar>
+        <w:tblLook w:val="0000" w:firstRow="0" w:lastRow="0" w:firstColumn="0" w:lastColumn="0" w:noHBand="0" w:noVBand="0"/>
+      </w:tblPr>
+      <w:tblGrid>
+        <w:gridCol w:w="1665"/>
+        <w:gridCol w:w="6795"/>
+      </w:tblGrid>
+      <w:tr>
+        <w:trPr>
+          <w:trHeight w:val="375"/>
+        </w:trPr>
+        <w:tc>
+          <w:tcPr>
+            <w:tcW w:w="1665" w:type="dxa"/>
+          </w:tcPr>
+          <w:p>
+            <w:pPr>
+              <w:ind w:left="81"/>
+              <w:rPr>
+                <w:rFonts w:ascii="Arial" w:hAnsi="Arial" w:cs="Arial"/>
+                <w:sz w:val="24"/>
+              </w:rPr>
+            </w:pPr>
+            <w:r>
+              <w:rPr>
+                <w:rFonts w:ascii="Arial" w:hAnsi="Arial" w:cs="Arial"/>
+                <w:sz w:val="24"/>
+              </w:rPr>
+              <w:t>Nombre</w:t>
+            </w:r>
+          </w:p>
+        </w:tc>
+        <w:tc>
+          <w:tcPr>
+            <w:tcW w:w="6795" w:type="dxa"/>
+          </w:tcPr>
+          <w:p>
+            <w:pPr>
+              <w:ind w:left="81"/>
+              <w:rPr>
+                <w:rFonts w:ascii="Arial" w:hAnsi="Arial" w:cs="Arial"/>
+                <w:sz w:val="24"/>
+              </w:rPr>
+            </w:pPr>
+            <w:r>
+              <w:rPr>
+                <w:rFonts w:ascii="Arial" w:hAnsi="Arial" w:cs="Arial"/>
+                <w:sz w:val="24"/>
+              </w:rPr>
+              <w:t xml:space="preserve">R1-Mostrar la </w:t>
+            </w:r>
+            <w:r>
+              <w:rPr>
+                <w:rFonts w:ascii="Arial" w:hAnsi="Arial" w:cs="Arial"/>
+                <w:sz w:val="24"/>
+              </w:rPr>
+              <w:t>ruta más corta para realizar las entregas</w:t>
+            </w:r>
+          </w:p>
+        </w:tc>
+      </w:tr>
+      <w:tr>
+        <w:trPr>
+          <w:trHeight w:val="662"/>
+        </w:trPr>
+        <w:tc>
+          <w:tcPr>
+            <w:tcW w:w="1665" w:type="dxa"/>
+          </w:tcPr>
+          <w:p>
+            <w:pPr>
+              <w:ind w:left="81"/>
+              <w:rPr>
+                <w:rFonts w:ascii="Arial" w:hAnsi="Arial" w:cs="Arial"/>
+                <w:sz w:val="24"/>
+              </w:rPr>
+            </w:pPr>
+            <w:r>
+              <w:rPr>
+                <w:rFonts w:ascii="Arial" w:hAnsi="Arial" w:cs="Arial"/>
+                <w:sz w:val="24"/>
+              </w:rPr>
+              <w:t>Resumen</w:t>
+            </w:r>
+          </w:p>
+          <w:p>
+            <w:pPr>
+              <w:ind w:left="81"/>
+              <w:rPr>
+                <w:rFonts w:ascii="Arial" w:hAnsi="Arial" w:cs="Arial"/>
+                <w:sz w:val="24"/>
+              </w:rPr>
+            </w:pPr>
+          </w:p>
+        </w:tc>
+        <w:tc>
+          <w:tcPr>
+            <w:tcW w:w="6795" w:type="dxa"/>
+          </w:tcPr>
+          <w:p>
+            <w:pPr>
+              <w:rPr>
+                <w:rFonts w:ascii="Arial" w:hAnsi="Arial" w:cs="Arial"/>
+                <w:sz w:val="24"/>
+              </w:rPr>
+            </w:pPr>
+            <w:r>
+              <w:rPr>
+                <w:rFonts w:ascii="Arial" w:hAnsi="Arial" w:cs="Arial"/>
+                <w:sz w:val="24"/>
+              </w:rPr>
+              <w:t>Muestra la manera de entregar todas las entregas rápido y económicamente</w:t>
+            </w:r>
+          </w:p>
+        </w:tc>
+      </w:tr>
+      <w:tr>
+        <w:trPr>
+          <w:trHeight w:val="434"/>
+        </w:trPr>
+        <w:tc>
+          <w:tcPr>
+            <w:tcW w:w="8460" w:type="dxa"/>
+            <w:gridSpan w:val="2"/>
+          </w:tcPr>
+          <w:p>
+            <w:pPr>
+              <w:rPr>
+                <w:rFonts w:ascii="Arial" w:hAnsi="Arial" w:cs="Arial"/>
+                <w:sz w:val="24"/>
+              </w:rPr>
+            </w:pPr>
+            <w:r>
+              <w:rPr>
+                <w:rFonts w:ascii="Arial" w:hAnsi="Arial" w:cs="Arial"/>
+                <w:sz w:val="24"/>
+              </w:rPr>
+              <w:t>Entrada</w:t>
+            </w:r>
+          </w:p>
+        </w:tc>
+      </w:tr>
+      <w:tr>
+        <w:trPr>
+          <w:trHeight w:val="84"/>
+        </w:trPr>
+        <w:tc>
+          <w:tcPr>
+            <w:tcW w:w="8460" w:type="dxa"/>
+            <w:gridSpan w:val="2"/>
+          </w:tcPr>
+          <w:p>
+            <w:pPr>
+              <w:rPr>
+                <w:rFonts w:ascii="Arial" w:hAnsi="Arial" w:cs="Arial"/>
+                <w:sz w:val="24"/>
+              </w:rPr>
+            </w:pPr>
+          </w:p>
+        </w:tc>
+      </w:tr>
+      <w:tr>
+        <w:trPr>
+          <w:trHeight w:val="285"/>
+        </w:trPr>
+        <w:tc>
+          <w:tcPr>
+            <w:tcW w:w="8460" w:type="dxa"/>
+            <w:gridSpan w:val="2"/>
+          </w:tcPr>
+          <w:p>
+            <w:pPr>
+              <w:ind w:left="81"/>
+              <w:rPr>
+                <w:rFonts w:ascii="Arial" w:hAnsi="Arial" w:cs="Arial"/>
+                <w:sz w:val="24"/>
+              </w:rPr>
+            </w:pPr>
+            <w:r>
+              <w:rPr>
+                <w:rFonts w:ascii="Arial" w:hAnsi="Arial" w:cs="Arial"/>
+                <w:sz w:val="24"/>
+              </w:rPr>
+              <w:t>Resultado</w:t>
+            </w:r>
+          </w:p>
+        </w:tc>
+      </w:tr>
+      <w:tr>
+        <w:trPr>
+          <w:trHeight w:val="195"/>
+        </w:trPr>
+        <w:tc>
+          <w:tcPr>
+            <w:tcW w:w="8460" w:type="dxa"/>
+            <w:gridSpan w:val="2"/>
+          </w:tcPr>
+          <w:p>
+            <w:pPr>
+              <w:ind w:left="81"/>
+              <w:rPr>
+                <w:rFonts w:ascii="Arial" w:hAnsi="Arial" w:cs="Arial"/>
+                <w:sz w:val="24"/>
+              </w:rPr>
+            </w:pPr>
+            <w:r>
+              <w:rPr>
+                <w:rFonts w:ascii="Arial" w:hAnsi="Arial" w:cs="Arial"/>
+                <w:sz w:val="24"/>
+              </w:rPr>
+              <w:t>Se muestra la manera más corta y económica de realizar las entregas</w:t>
+            </w:r>
+          </w:p>
+        </w:tc>
+      </w:tr>
+    </w:tbl>
+    <w:p>
+      <w:pPr>
+        <w:rPr>
+          <w:rFonts w:ascii="Arial" w:hAnsi="Arial" w:cs="Arial"/>
+          <w:sz w:val="24"/>
+        </w:rPr>
+      </w:pPr>
+    </w:p>
+    <w:tbl>
+      <w:tblPr>
+        <w:tblpPr w:leftFromText="141" w:rightFromText="141" w:vertAnchor="text" w:tblpY="1"/>
+        <w:tblOverlap w:val="never"/>
+        <w:tblW w:w="0" w:type="auto"/>
+        <w:tblBorders>
+          <w:top w:val="single" w:sz="4" w:space="0" w:color="auto"/>
+          <w:left w:val="single" w:sz="4" w:space="0" w:color="auto"/>
+          <w:bottom w:val="single" w:sz="4" w:space="0" w:color="auto"/>
+          <w:right w:val="single" w:sz="4" w:space="0" w:color="auto"/>
+          <w:insideH w:val="single" w:sz="4" w:space="0" w:color="auto"/>
+          <w:insideV w:val="single" w:sz="4" w:space="0" w:color="auto"/>
+        </w:tblBorders>
+        <w:tblCellMar>
+          <w:left w:w="70" w:type="dxa"/>
+          <w:right w:w="70" w:type="dxa"/>
+        </w:tblCellMar>
+        <w:tblLook w:val="0000" w:firstRow="0" w:lastRow="0" w:firstColumn="0" w:lastColumn="0" w:noHBand="0" w:noVBand="0"/>
+      </w:tblPr>
+      <w:tblGrid>
+        <w:gridCol w:w="1665"/>
+        <w:gridCol w:w="6795"/>
+      </w:tblGrid>
+      <w:tr>
+        <w:trPr>
+          <w:trHeight w:val="375"/>
+        </w:trPr>
+        <w:tc>
+          <w:tcPr>
+            <w:tcW w:w="1665" w:type="dxa"/>
+          </w:tcPr>
+          <w:p>
+            <w:pPr>
+              <w:ind w:left="81"/>
+              <w:rPr>
+                <w:rFonts w:ascii="Arial" w:hAnsi="Arial" w:cs="Arial"/>
+                <w:sz w:val="24"/>
+              </w:rPr>
+            </w:pPr>
+            <w:r>
+              <w:rPr>
+                <w:rFonts w:ascii="Arial" w:hAnsi="Arial" w:cs="Arial"/>
+                <w:sz w:val="24"/>
+              </w:rPr>
+              <w:t>Nombre</w:t>
+            </w:r>
+          </w:p>
+        </w:tc>
+        <w:tc>
+          <w:tcPr>
+            <w:tcW w:w="6795" w:type="dxa"/>
+          </w:tcPr>
+          <w:p>
+            <w:pPr>
+              <w:ind w:left="81"/>
+              <w:rPr>
+                <w:rFonts w:ascii="Arial" w:hAnsi="Arial" w:cs="Arial"/>
+                <w:sz w:val="24"/>
+              </w:rPr>
+            </w:pPr>
+            <w:r>
+              <w:rPr>
+                <w:rFonts w:ascii="Arial" w:hAnsi="Arial" w:cs="Arial"/>
+                <w:sz w:val="24"/>
+              </w:rPr>
+              <w:t xml:space="preserve">R2-Permitir agregar más ubicaciones </w:t>
+            </w:r>
+          </w:p>
+        </w:tc>
+      </w:tr>
+      <w:tr>
+        <w:trPr>
+          <w:trHeight w:val="662"/>
+        </w:trPr>
+        <w:tc>
+          <w:tcPr>
+            <w:tcW w:w="1665" w:type="dxa"/>
+          </w:tcPr>
+          <w:p>
+            <w:pPr>
+              <w:ind w:left="81"/>
+              <w:rPr>
+                <w:rFonts w:ascii="Arial" w:hAnsi="Arial" w:cs="Arial"/>
+                <w:sz w:val="24"/>
+              </w:rPr>
+            </w:pPr>
+            <w:r>
+              <w:rPr>
+                <w:rFonts w:ascii="Arial" w:hAnsi="Arial" w:cs="Arial"/>
+                <w:sz w:val="24"/>
+              </w:rPr>
+              <w:t>Resumen</w:t>
+            </w:r>
+          </w:p>
+          <w:p>
+            <w:pPr>
+              <w:ind w:left="81"/>
+              <w:rPr>
+                <w:rFonts w:ascii="Arial" w:hAnsi="Arial" w:cs="Arial"/>
+                <w:sz w:val="24"/>
+              </w:rPr>
+            </w:pPr>
+          </w:p>
+        </w:tc>
+        <w:tc>
+          <w:tcPr>
+            <w:tcW w:w="6795" w:type="dxa"/>
+          </w:tcPr>
+          <w:p>
+            <w:pPr>
+              <w:rPr>
+                <w:rFonts w:ascii="Arial" w:hAnsi="Arial" w:cs="Arial"/>
+                <w:sz w:val="24"/>
+              </w:rPr>
+            </w:pPr>
+            <w:r>
+              <w:rPr>
+                <w:rFonts w:ascii="Arial" w:hAnsi="Arial" w:cs="Arial"/>
+                <w:sz w:val="24"/>
+              </w:rPr>
+              <w:t xml:space="preserve">Agrega nuevas ubicaciones para realizar entregas </w:t>
+            </w:r>
+          </w:p>
+        </w:tc>
+      </w:tr>
+      <w:tr>
+        <w:trPr>
+          <w:trHeight w:val="434"/>
+        </w:trPr>
+        <w:tc>
+          <w:tcPr>
+            <w:tcW w:w="8460" w:type="dxa"/>
+            <w:gridSpan w:val="2"/>
+          </w:tcPr>
+          <w:p>
+            <w:pPr>
+              <w:rPr>
+                <w:rFonts w:ascii="Arial" w:hAnsi="Arial" w:cs="Arial"/>
+                <w:sz w:val="24"/>
+              </w:rPr>
+            </w:pPr>
+            <w:r>
+              <w:rPr>
+                <w:rFonts w:ascii="Arial" w:hAnsi="Arial" w:cs="Arial"/>
+                <w:sz w:val="24"/>
+              </w:rPr>
+              <w:t>Entrada</w:t>
+            </w:r>
+          </w:p>
+        </w:tc>
+      </w:tr>
+      <w:tr>
+        <w:trPr>
+          <w:trHeight w:val="84"/>
+        </w:trPr>
+        <w:tc>
+          <w:tcPr>
+            <w:tcW w:w="8460" w:type="dxa"/>
+            <w:gridSpan w:val="2"/>
+          </w:tcPr>
+          <w:p>
+            <w:pPr>
+              <w:rPr>
+                <w:rFonts w:ascii="Arial" w:hAnsi="Arial" w:cs="Arial"/>
+                <w:sz w:val="24"/>
+              </w:rPr>
+            </w:pPr>
+            <w:r>
+              <w:rPr>
+                <w:rFonts w:ascii="Arial" w:hAnsi="Arial" w:cs="Arial"/>
+                <w:sz w:val="24"/>
+              </w:rPr>
+              <w:t>Nueva ubicación</w:t>
+            </w:r>
+          </w:p>
+        </w:tc>
+      </w:tr>
+      <w:tr>
+        <w:trPr>
+          <w:trHeight w:val="285"/>
+        </w:trPr>
+        <w:tc>
+          <w:tcPr>
+            <w:tcW w:w="8460" w:type="dxa"/>
+            <w:gridSpan w:val="2"/>
+          </w:tcPr>
+          <w:p>
+            <w:pPr>
+              <w:ind w:left="81"/>
+              <w:rPr>
+                <w:rFonts w:ascii="Arial" w:hAnsi="Arial" w:cs="Arial"/>
+                <w:sz w:val="24"/>
+              </w:rPr>
+            </w:pPr>
+            <w:r>
+              <w:rPr>
+                <w:rFonts w:ascii="Arial" w:hAnsi="Arial" w:cs="Arial"/>
+                <w:sz w:val="24"/>
+              </w:rPr>
+              <w:t>Resultado</w:t>
+            </w:r>
+          </w:p>
+        </w:tc>
+      </w:tr>
+      <w:tr>
+        <w:trPr>
+          <w:trHeight w:val="195"/>
+        </w:trPr>
+        <w:tc>
+          <w:tcPr>
+            <w:tcW w:w="8460" w:type="dxa"/>
+            <w:gridSpan w:val="2"/>
+          </w:tcPr>
+          <w:p>
+            <w:pPr>
+              <w:ind w:left="81"/>
+              <w:rPr>
+                <w:rFonts w:ascii="Arial" w:hAnsi="Arial" w:cs="Arial"/>
+                <w:sz w:val="24"/>
+              </w:rPr>
+            </w:pPr>
+            <w:r>
+              <w:rPr>
+                <w:rFonts w:ascii="Arial" w:hAnsi="Arial" w:cs="Arial"/>
+                <w:sz w:val="24"/>
+              </w:rPr>
+              <w:t>Se agrega la nueva ubicación</w:t>
+            </w:r>
+          </w:p>
+        </w:tc>
+      </w:tr>
+    </w:tbl>
+    <w:p>
+      <w:pPr>
+        <w:rPr>
+          <w:rFonts w:ascii="Arial" w:hAnsi="Arial" w:cs="Arial"/>
+          <w:sz w:val="24"/>
+        </w:rPr>
+      </w:pPr>
+    </w:p>
+    <w:p>
+      <w:pPr>
+        <w:rPr>
+          <w:rFonts w:ascii="Arial" w:hAnsi="Arial" w:cs="Arial"/>
+          <w:sz w:val="24"/>
+        </w:rPr>
+      </w:pPr>
+    </w:p>
+    <w:p>
+      <w:pPr>
+        <w:rPr>
+          <w:rFonts w:ascii="Arial" w:hAnsi="Arial" w:cs="Arial"/>
+          <w:sz w:val="24"/>
+        </w:rPr>
+      </w:pPr>
     </w:p>
     <w:p>
       <w:pPr>
@@ -339,6 +854,473 @@
     </w:p>
     <w:p>
       <w:pPr>
+        <w:rPr>
+          <w:rFonts w:ascii="Arial" w:hAnsi="Arial" w:cs="Arial"/>
+          <w:sz w:val="24"/>
+        </w:rPr>
+      </w:pPr>
+      <w:r>
+        <w:rPr>
+          <w:rFonts w:ascii="Arial" w:hAnsi="Arial" w:cs="Arial"/>
+          <w:sz w:val="24"/>
+        </w:rPr>
+        <w:t>¿Qué es un grafo?</w:t>
+      </w:r>
+    </w:p>
+    <w:p>
+      <w:pPr>
+        <w:rPr>
+          <w:rFonts w:ascii="Arial" w:hAnsi="Arial" w:cs="Arial"/>
+          <w:sz w:val="28"/>
+        </w:rPr>
+      </w:pPr>
+      <w:r>
+        <w:rPr>
+          <w:rFonts w:ascii="Arial" w:hAnsi="Arial" w:cs="Arial"/>
+          <w:color w:val="333333"/>
+          <w:sz w:val="24"/>
+          <w:szCs w:val="23"/>
+          <w:shd w:val="clear" w:color="auto" w:fill="FFFFFF"/>
+        </w:rPr>
+        <w:t>Un </w:t>
+      </w:r>
+      <w:r>
+        <w:rPr>
+          <w:rStyle w:val="Textoennegrita"/>
+          <w:rFonts w:ascii="Arial" w:hAnsi="Arial" w:cs="Arial"/>
+          <w:b w:val="0"/>
+          <w:color w:val="333333"/>
+          <w:sz w:val="24"/>
+          <w:szCs w:val="23"/>
+          <w:shd w:val="clear" w:color="auto" w:fill="FFFFFF"/>
+        </w:rPr>
+        <w:t>grafo</w:t>
+      </w:r>
+      <w:r>
+        <w:rPr>
+          <w:rFonts w:ascii="Arial" w:hAnsi="Arial" w:cs="Arial"/>
+          <w:color w:val="333333"/>
+          <w:sz w:val="24"/>
+          <w:szCs w:val="23"/>
+          <w:shd w:val="clear" w:color="auto" w:fill="FFFFFF"/>
+        </w:rPr>
+        <w:t> es un conjunto de objetos llamados nodos o </w:t>
+      </w:r>
+      <w:r>
+        <w:rPr>
+          <w:rStyle w:val="Textoennegrita"/>
+          <w:rFonts w:ascii="Arial" w:hAnsi="Arial" w:cs="Arial"/>
+          <w:b w:val="0"/>
+          <w:color w:val="333333"/>
+          <w:sz w:val="24"/>
+          <w:szCs w:val="23"/>
+          <w:shd w:val="clear" w:color="auto" w:fill="FFFFFF"/>
+        </w:rPr>
+        <w:t>vértices</w:t>
+      </w:r>
+      <w:r>
+        <w:rPr>
+          <w:rFonts w:ascii="Arial" w:hAnsi="Arial" w:cs="Arial"/>
+          <w:color w:val="333333"/>
+          <w:sz w:val="24"/>
+          <w:szCs w:val="23"/>
+          <w:shd w:val="clear" w:color="auto" w:fill="FFFFFF"/>
+        </w:rPr>
+        <w:t>, que pueden estar unidos (conectados) por líneas llamada </w:t>
+      </w:r>
+      <w:r>
+        <w:rPr>
+          <w:rStyle w:val="Textoennegrita"/>
+          <w:rFonts w:ascii="Arial" w:hAnsi="Arial" w:cs="Arial"/>
+          <w:b w:val="0"/>
+          <w:color w:val="333333"/>
+          <w:sz w:val="24"/>
+          <w:szCs w:val="23"/>
+          <w:shd w:val="clear" w:color="auto" w:fill="FFFFFF"/>
+        </w:rPr>
+        <w:t>aristas</w:t>
+      </w:r>
+      <w:r>
+        <w:rPr>
+          <w:rFonts w:ascii="Arial" w:hAnsi="Arial" w:cs="Arial"/>
+          <w:color w:val="333333"/>
+          <w:sz w:val="24"/>
+          <w:szCs w:val="23"/>
+          <w:shd w:val="clear" w:color="auto" w:fill="FFFFFF"/>
+        </w:rPr>
+        <w:t>.</w:t>
+      </w:r>
+    </w:p>
+    <w:p>
+      <w:pPr>
+        <w:rPr>
+          <w:rFonts w:ascii="Arial" w:hAnsi="Arial" w:cs="Arial"/>
+          <w:sz w:val="24"/>
+        </w:rPr>
+      </w:pPr>
+      <w:r>
+        <w:rPr>
+          <w:rFonts w:ascii="Arial" w:hAnsi="Arial" w:cs="Arial"/>
+          <w:sz w:val="24"/>
+        </w:rPr>
+        <w:t xml:space="preserve">¿Qué es un </w:t>
+      </w:r>
+      <w:r>
+        <w:rPr>
+          <w:rFonts w:ascii="Arial" w:hAnsi="Arial" w:cs="Arial"/>
+          <w:sz w:val="24"/>
+        </w:rPr>
+        <w:t>vértice</w:t>
+      </w:r>
+      <w:r>
+        <w:rPr>
+          <w:rFonts w:ascii="Arial" w:hAnsi="Arial" w:cs="Arial"/>
+          <w:sz w:val="24"/>
+        </w:rPr>
+        <w:t>?</w:t>
+      </w:r>
+    </w:p>
+    <w:p>
+      <w:pPr>
+        <w:rPr>
+          <w:rFonts w:ascii="Arial" w:hAnsi="Arial" w:cs="Arial"/>
+          <w:color w:val="222222"/>
+          <w:sz w:val="21"/>
+          <w:szCs w:val="21"/>
+          <w:shd w:val="clear" w:color="auto" w:fill="FFFFFF"/>
+        </w:rPr>
+      </w:pPr>
+      <w:r>
+        <w:rPr>
+          <w:rFonts w:ascii="Arial" w:hAnsi="Arial" w:cs="Arial"/>
+          <w:color w:val="222222"/>
+          <w:sz w:val="21"/>
+          <w:szCs w:val="21"/>
+          <w:shd w:val="clear" w:color="auto" w:fill="FFFFFF"/>
+        </w:rPr>
+        <w:t>un vértice o nodo es la unidad fundamental de la que están formados los grafos. Un grafo no dirigido está formado por un conjunto de vértices y un conjunto de aristas (pares no ordenados de vértices), mientras que un grafo dirigido está compuesto por un conjunto de vértices y un conjunto de arcos</w:t>
+      </w:r>
+      <w:r>
+        <w:rPr>
+          <w:rFonts w:ascii="Arial" w:hAnsi="Arial" w:cs="Arial"/>
+          <w:color w:val="222222"/>
+          <w:sz w:val="21"/>
+          <w:szCs w:val="21"/>
+          <w:shd w:val="clear" w:color="auto" w:fill="FFFFFF"/>
+        </w:rPr>
+        <w:t>.</w:t>
+      </w:r>
+    </w:p>
+    <w:p>
+      <w:pPr>
+        <w:rPr>
+          <w:rFonts w:ascii="Arial" w:hAnsi="Arial" w:cs="Arial"/>
+          <w:color w:val="222222"/>
+          <w:sz w:val="21"/>
+          <w:szCs w:val="21"/>
+          <w:shd w:val="clear" w:color="auto" w:fill="FFFFFF"/>
+        </w:rPr>
+      </w:pPr>
+      <w:r>
+        <w:rPr>
+          <w:rFonts w:ascii="Arial" w:hAnsi="Arial" w:cs="Arial"/>
+          <w:color w:val="222222"/>
+          <w:sz w:val="21"/>
+          <w:szCs w:val="21"/>
+          <w:shd w:val="clear" w:color="auto" w:fill="FFFFFF"/>
+        </w:rPr>
+        <w:t>¿Qué es una arista?</w:t>
+      </w:r>
+    </w:p>
+    <w:p>
+      <w:pPr>
+        <w:rPr>
+          <w:rFonts w:ascii="Arial" w:hAnsi="Arial" w:cs="Arial"/>
+          <w:sz w:val="24"/>
+        </w:rPr>
+      </w:pPr>
+      <w:r>
+        <w:rPr>
+          <w:rFonts w:ascii="Arial" w:hAnsi="Arial" w:cs="Arial"/>
+          <w:sz w:val="24"/>
+        </w:rPr>
+        <w:t>una arista corresponde a una relación entre dos vértices de un grafo.</w:t>
+      </w:r>
+    </w:p>
+    <w:p>
+      <w:pPr>
+        <w:rPr>
+          <w:rFonts w:ascii="Arial" w:hAnsi="Arial" w:cs="Arial"/>
+          <w:sz w:val="24"/>
+        </w:rPr>
+      </w:pPr>
+    </w:p>
+    <w:p>
+      <w:pPr>
+        <w:rPr>
+          <w:rFonts w:ascii="Arial" w:hAnsi="Arial" w:cs="Arial"/>
+          <w:sz w:val="24"/>
+        </w:rPr>
+      </w:pPr>
+      <w:r>
+        <w:rPr>
+          <w:rFonts w:ascii="Arial" w:hAnsi="Arial" w:cs="Arial"/>
+          <w:sz w:val="24"/>
+        </w:rPr>
+        <w:t>Para caracterizar un grafo G son suficientes únicamente el conjunto de todas sus aristas, comúnmente denotado con la letra E junto con el conjunto de sus vértices, denotado por V. Así, dicho grafo se puede representar como G(V,E), o bien G = (V,E).</w:t>
+      </w:r>
+    </w:p>
+    <w:p>
+      <w:pPr>
+        <w:rPr>
+          <w:rFonts w:ascii="Arial" w:hAnsi="Arial" w:cs="Arial"/>
+          <w:sz w:val="24"/>
+        </w:rPr>
+      </w:pPr>
+      <w:r>
+        <w:rPr>
+          <w:rFonts w:ascii="Arial" w:hAnsi="Arial" w:cs="Arial"/>
+          <w:sz w:val="24"/>
+        </w:rPr>
+        <w:t>¿Qué es BFS?</w:t>
+      </w:r>
+    </w:p>
+    <w:p>
+      <w:pPr>
+        <w:rPr>
+          <w:rFonts w:ascii="Arial" w:hAnsi="Arial" w:cs="Arial"/>
+          <w:sz w:val="24"/>
+        </w:rPr>
+      </w:pPr>
+      <w:r>
+        <w:rPr>
+          <w:rFonts w:ascii="Arial" w:hAnsi="Arial" w:cs="Arial"/>
+          <w:sz w:val="24"/>
+        </w:rPr>
+        <w:t>es un algoritmo de búsqueda no informada utilizado para recorrer o buscar elementos en un grafo. Intuitivamente, se comienza en la raíz (eligiendo algún nodo como elemento raíz en el caso de un grafo) y se exploran todos los vecinos de este nodo</w:t>
+      </w:r>
+    </w:p>
+    <w:p>
+      <w:pPr>
+        <w:rPr>
+          <w:rFonts w:ascii="Arial" w:hAnsi="Arial" w:cs="Arial"/>
+          <w:sz w:val="24"/>
+        </w:rPr>
+      </w:pPr>
+      <w:r>
+        <w:rPr>
+          <w:rFonts w:ascii="Arial" w:hAnsi="Arial" w:cs="Arial"/>
+          <w:sz w:val="24"/>
+        </w:rPr>
+        <w:t>¿Qué es DFS?</w:t>
+      </w:r>
+    </w:p>
+    <w:p>
+      <w:pPr>
+        <w:rPr>
+          <w:rFonts w:ascii="Arial" w:hAnsi="Arial" w:cs="Arial"/>
+          <w:sz w:val="24"/>
+        </w:rPr>
+      </w:pPr>
+      <w:r>
+        <w:rPr>
+          <w:rFonts w:ascii="Arial" w:hAnsi="Arial" w:cs="Arial"/>
+          <w:sz w:val="24"/>
+        </w:rPr>
+        <w:t>es un algoritmo de búsqueda no informada utilizado para recorrer todos los nodos de un grafo o árbol (teoría de grafos) de manera ordenada, pero no uniforme. Su funcionamiento consiste en ir expandiendo todos y cada uno de los nodos que va localizando, de forma recurrente, en un camino concreto</w:t>
+      </w:r>
+    </w:p>
+    <w:p>
+      <w:pPr>
+        <w:rPr>
+          <w:rFonts w:ascii="Arial" w:hAnsi="Arial" w:cs="Arial"/>
+          <w:color w:val="000000"/>
+          <w:szCs w:val="16"/>
+        </w:rPr>
+      </w:pPr>
+      <w:r>
+        <w:rPr>
+          <w:rFonts w:ascii="Arial" w:hAnsi="Arial" w:cs="Arial"/>
+          <w:sz w:val="24"/>
+        </w:rPr>
+        <w:t>¿Qué es</w:t>
+      </w:r>
+      <w:r>
+        <w:rPr>
+          <w:rFonts w:ascii="Arial" w:hAnsi="Arial" w:cs="Arial"/>
+          <w:sz w:val="36"/>
+        </w:rPr>
+        <w:t xml:space="preserve"> </w:t>
+      </w:r>
+      <w:r>
+        <w:rPr>
+          <w:rFonts w:ascii="Arial" w:hAnsi="Arial" w:cs="Arial"/>
+          <w:color w:val="000000"/>
+          <w:szCs w:val="16"/>
+        </w:rPr>
+        <w:t>Dijkstra</w:t>
+      </w:r>
+      <w:r>
+        <w:rPr>
+          <w:rFonts w:ascii="Arial" w:hAnsi="Arial" w:cs="Arial"/>
+          <w:color w:val="000000"/>
+          <w:szCs w:val="16"/>
+        </w:rPr>
+        <w:t>?</w:t>
+      </w:r>
+    </w:p>
+    <w:p>
+      <w:pPr>
+        <w:rPr>
+          <w:rFonts w:ascii="Arial" w:hAnsi="Arial" w:cs="Arial"/>
+          <w:sz w:val="24"/>
+        </w:rPr>
+      </w:pPr>
+      <w:r>
+        <w:rPr>
+          <w:rFonts w:ascii="Arial" w:hAnsi="Arial" w:cs="Arial"/>
+          <w:sz w:val="24"/>
+        </w:rPr>
+        <w:t>es un algoritmo para la determinación del camino más corto, dado un vértice origen, hacia el resto de los vértices en un grafo que tiene pesos en cada arista. Su nombre alude a Edsger Dijkstra, científico de la computación de los Países Bajos que lo describió por primera vez en 1959.</w:t>
+      </w:r>
+    </w:p>
+    <w:p>
+      <w:pPr>
+        <w:rPr>
+          <w:rFonts w:ascii="Arial" w:hAnsi="Arial" w:cs="Arial"/>
+          <w:color w:val="000000"/>
+          <w:sz w:val="24"/>
+          <w:szCs w:val="16"/>
+        </w:rPr>
+      </w:pPr>
+      <w:r>
+        <w:rPr>
+          <w:rFonts w:ascii="Arial" w:hAnsi="Arial" w:cs="Arial"/>
+          <w:sz w:val="24"/>
+        </w:rPr>
+        <w:t xml:space="preserve">¿Qué es </w:t>
+      </w:r>
+      <w:r>
+        <w:rPr>
+          <w:rFonts w:ascii="Arial" w:hAnsi="Arial" w:cs="Arial"/>
+          <w:color w:val="000000"/>
+          <w:sz w:val="24"/>
+          <w:szCs w:val="16"/>
+        </w:rPr>
+        <w:t>Floyd-Warshall</w:t>
+      </w:r>
+      <w:r>
+        <w:rPr>
+          <w:rFonts w:ascii="Arial" w:hAnsi="Arial" w:cs="Arial"/>
+          <w:color w:val="000000"/>
+          <w:sz w:val="24"/>
+          <w:szCs w:val="16"/>
+        </w:rPr>
+        <w:t>?</w:t>
+      </w:r>
+    </w:p>
+    <w:p>
+      <w:pPr>
+        <w:rPr>
+          <w:rFonts w:ascii="Arial" w:hAnsi="Arial" w:cs="Arial"/>
+          <w:sz w:val="24"/>
+        </w:rPr>
+      </w:pPr>
+      <w:r>
+        <w:rPr>
+          <w:rFonts w:ascii="Arial" w:hAnsi="Arial" w:cs="Arial"/>
+          <w:sz w:val="24"/>
+        </w:rPr>
+        <w:t>es un algoritmo de análisis sobre grafos para encontrar el camino mínimo en grafos dirigidos ponderados. El algoritmo encuentra el camino entre todos los pares de vértices en una única ejecución.</w:t>
+      </w:r>
+    </w:p>
+    <w:p>
+      <w:pPr>
+        <w:rPr>
+          <w:rFonts w:ascii="Arial" w:hAnsi="Arial" w:cs="Arial"/>
+          <w:sz w:val="24"/>
+        </w:rPr>
+      </w:pPr>
+      <w:r>
+        <w:rPr>
+          <w:rFonts w:ascii="Arial" w:hAnsi="Arial" w:cs="Arial"/>
+          <w:sz w:val="24"/>
+        </w:rPr>
+        <w:t>¿Qué es Prim?</w:t>
+      </w:r>
+    </w:p>
+    <w:p>
+      <w:pPr>
+        <w:rPr>
+          <w:rFonts w:ascii="Arial" w:hAnsi="Arial" w:cs="Arial"/>
+          <w:sz w:val="24"/>
+        </w:rPr>
+      </w:pPr>
+      <w:r>
+        <w:rPr>
+          <w:rFonts w:ascii="Arial" w:hAnsi="Arial" w:cs="Arial"/>
+          <w:sz w:val="24"/>
+        </w:rPr>
+        <w:t xml:space="preserve">es un algoritmo perteneciente a la teoría de los grafos para encontrar un árbol </w:t>
+      </w:r>
+      <w:proofErr w:type="spellStart"/>
+      <w:r>
+        <w:rPr>
+          <w:rFonts w:ascii="Arial" w:hAnsi="Arial" w:cs="Arial"/>
+          <w:sz w:val="24"/>
+        </w:rPr>
+        <w:t>recubridor</w:t>
+      </w:r>
+      <w:proofErr w:type="spellEnd"/>
+      <w:r>
+        <w:rPr>
+          <w:rFonts w:ascii="Arial" w:hAnsi="Arial" w:cs="Arial"/>
+          <w:sz w:val="24"/>
+        </w:rPr>
+        <w:t xml:space="preserve"> mínimo en un grafo conexo, no dirigido y cuyas aristas están etiquetadas.</w:t>
+      </w:r>
+    </w:p>
+    <w:p>
+      <w:pPr>
+        <w:rPr>
+          <w:rFonts w:ascii="Arial" w:hAnsi="Arial" w:cs="Arial"/>
+          <w:sz w:val="24"/>
+        </w:rPr>
+      </w:pPr>
+      <w:r>
+        <w:rPr>
+          <w:rFonts w:ascii="Arial" w:hAnsi="Arial" w:cs="Arial"/>
+          <w:sz w:val="24"/>
+        </w:rPr>
+        <w:t>¿Qué es Kruskal</w:t>
+      </w:r>
+      <w:bookmarkStart w:id="0" w:name="_GoBack"/>
+      <w:bookmarkEnd w:id="0"/>
+      <w:r>
+        <w:rPr>
+          <w:rFonts w:ascii="Arial" w:hAnsi="Arial" w:cs="Arial"/>
+          <w:sz w:val="24"/>
+        </w:rPr>
+        <w:t>?</w:t>
+      </w:r>
+    </w:p>
+    <w:p>
+      <w:pPr>
+        <w:rPr>
+          <w:rFonts w:ascii="Arial" w:hAnsi="Arial" w:cs="Arial"/>
+          <w:sz w:val="24"/>
+        </w:rPr>
+      </w:pPr>
+      <w:r>
+        <w:rPr>
+          <w:rFonts w:ascii="Arial" w:hAnsi="Arial" w:cs="Arial"/>
+          <w:sz w:val="24"/>
+        </w:rPr>
+        <w:t>es un algoritmo de árbol de expansión mínima que encuentra un borde del menor peso posible que conecta dos árboles del bosque.</w:t>
+      </w:r>
+    </w:p>
+    <w:p>
+      <w:pPr>
         <w:pStyle w:val="Prrafodelista"/>
         <w:numPr>
           <w:ilvl w:val="0"/>
@@ -430,13 +1412,11 @@
           <w:szCs w:val="24"/>
           <w:lang w:val="es-ES"/>
         </w:rPr>
-        <w:lastRenderedPageBreak/>
         <w:t xml:space="preserve">Preparación de informes y especificaciones </w:t>
       </w:r>
     </w:p>
     <w:p>
       <w:pPr>
-        <w:pStyle w:val="Prrafodelista"/>
         <w:rPr>
           <w:rFonts w:ascii="Arial" w:hAnsi="Arial" w:cs="Arial"/>
           <w:sz w:val="24"/>
@@ -447,26 +1427,40 @@
     </w:p>
     <w:p>
       <w:pPr>
+        <w:rPr>
+          <w:rFonts w:ascii="Arial" w:hAnsi="Arial" w:cs="Arial"/>
+          <w:sz w:val="24"/>
+          <w:szCs w:val="24"/>
+          <w:lang w:val="es-ES"/>
+        </w:rPr>
+      </w:pPr>
+    </w:p>
+    <w:p>
+      <w:pPr>
+        <w:rPr>
+          <w:rFonts w:ascii="Arial" w:hAnsi="Arial" w:cs="Arial"/>
+          <w:sz w:val="24"/>
+          <w:szCs w:val="24"/>
+          <w:lang w:val="es-ES"/>
+        </w:rPr>
+      </w:pPr>
+    </w:p>
+    <w:p>
+      <w:pPr>
+        <w:pStyle w:val="Prrafodelista"/>
+        <w:rPr>
+          <w:rFonts w:ascii="Arial" w:hAnsi="Arial" w:cs="Arial"/>
+          <w:sz w:val="24"/>
+          <w:szCs w:val="24"/>
+          <w:lang w:val="es-ES"/>
+        </w:rPr>
+      </w:pPr>
+    </w:p>
+    <w:p>
+      <w:pPr>
         <w:spacing w:after="0"/>
         <w:jc w:val="right"/>
       </w:pPr>
-      <w:r>
-        <w:t>1.</w:t>
-      </w:r>
-      <w:r>
-        <w:rPr>
-          <w:rFonts w:ascii="Arial" w:eastAsia="Arial" w:hAnsi="Arial" w:cs="Arial"/>
-        </w:rPr>
-        <w:t xml:space="preserve"> </w:t>
-      </w:r>
-      <w:proofErr w:type="spellStart"/>
-      <w:r>
-        <w:t>Tad</w:t>
-      </w:r>
-      <w:proofErr w:type="spellEnd"/>
-      <w:r>
-        <w:t xml:space="preserve"> Grafo </w:t>
-      </w:r>
     </w:p>
     <w:tbl>
       <w:tblPr>
@@ -476,7 +1470,6 @@
         <w:tblCellMar>
           <w:top w:w="48" w:type="dxa"/>
           <w:left w:w="107" w:type="dxa"/>
-          <w:bottom w:w="0" w:type="dxa"/>
           <w:right w:w="115" w:type="dxa"/>
         </w:tblCellMar>
         <w:tblLook w:val="04A0" w:firstRow="1" w:lastRow="0" w:firstColumn="1" w:lastColumn="0" w:noHBand="0" w:noVBand="1"/>
@@ -504,15 +1497,7 @@
               <w:ind w:left="1"/>
             </w:pPr>
             <w:r>
-              <w:t xml:space="preserve">TAD </w:t>
-            </w:r>
-            <w:proofErr w:type="spellStart"/>
-            <w:r>
-              <w:t>Graph</w:t>
-            </w:r>
-            <w:proofErr w:type="spellEnd"/>
-            <w:r>
-              <w:t xml:space="preserve"> </w:t>
+              <w:t xml:space="preserve">TAD Graph </w:t>
             </w:r>
           </w:p>
           <w:p>
@@ -545,13 +1530,8 @@
               <w:spacing w:line="259" w:lineRule="auto"/>
               <w:ind w:left="1"/>
             </w:pPr>
-            <w:proofErr w:type="spellStart"/>
-            <w:r>
-              <w:t>Representation</w:t>
-            </w:r>
-            <w:proofErr w:type="spellEnd"/>
-            <w:r>
-              <w:t xml:space="preserve">: </w:t>
+            <w:r>
+              <w:t xml:space="preserve">Representation: </w:t>
             </w:r>
           </w:p>
           <w:p>
@@ -622,13 +1602,8 @@
               <w:spacing w:line="259" w:lineRule="auto"/>
               <w:ind w:left="1"/>
             </w:pPr>
-            <w:proofErr w:type="spellStart"/>
-            <w:r>
-              <w:t>Invariat</w:t>
-            </w:r>
-            <w:proofErr w:type="spellEnd"/>
-            <w:r>
-              <w:t xml:space="preserve">: </w:t>
+            <w:r>
+              <w:t xml:space="preserve">Invariat: </w:t>
             </w:r>
           </w:p>
           <w:p>
@@ -661,13 +1636,8 @@
               <w:spacing w:line="259" w:lineRule="auto"/>
               <w:ind w:left="1"/>
             </w:pPr>
-            <w:proofErr w:type="spellStart"/>
-            <w:r>
-              <w:t>Operations</w:t>
-            </w:r>
-            <w:proofErr w:type="spellEnd"/>
-            <w:r>
-              <w:t xml:space="preserve">: </w:t>
+            <w:r>
+              <w:t xml:space="preserve">Operations: </w:t>
             </w:r>
           </w:p>
           <w:p>
@@ -789,14 +1759,7 @@
             </w:r>
             <w:r>
               <w:tab/>
-            </w:r>
-            <w:proofErr w:type="spellStart"/>
-            <w:r>
-              <w:t>Graph</w:t>
-            </w:r>
-            <w:proofErr w:type="spellEnd"/>
-            <w:r>
-              <w:t xml:space="preserve">   </w:t>
+              <w:t xml:space="preserve">Graph   </w:t>
             </w:r>
           </w:p>
           <w:p>
@@ -804,21 +1767,8 @@
               <w:spacing w:line="259" w:lineRule="auto"/>
               <w:ind w:left="1"/>
             </w:pPr>
-            <w:proofErr w:type="spellStart"/>
-            <w:r>
-              <w:t>AddVert</w:t>
-            </w:r>
-            <w:proofErr w:type="spellEnd"/>
-            <w:r>
-              <w:t xml:space="preserve">            </w:t>
-            </w:r>
-            <w:proofErr w:type="spellStart"/>
-            <w:r>
-              <w:t>Vertex</w:t>
-            </w:r>
-            <w:proofErr w:type="spellEnd"/>
-            <w:r>
-              <w:t xml:space="preserve"> </w:t>
+            <w:r>
+              <w:t xml:space="preserve">AddVert            Vertex </w:t>
             </w:r>
           </w:p>
           <w:p>
@@ -826,37 +1776,8 @@
               <w:spacing w:line="259" w:lineRule="auto"/>
               <w:ind w:left="1"/>
             </w:pPr>
-            <w:proofErr w:type="spellStart"/>
-            <w:r>
-              <w:t>AddArist</w:t>
-            </w:r>
-            <w:proofErr w:type="spellEnd"/>
-            <w:r>
-              <w:t xml:space="preserve">       </w:t>
-            </w:r>
-            <w:proofErr w:type="spellStart"/>
-            <w:r>
-              <w:t>Vertex</w:t>
-            </w:r>
-            <w:proofErr w:type="spellEnd"/>
-            <w:r>
-              <w:t xml:space="preserve">, </w:t>
-            </w:r>
-            <w:proofErr w:type="spellStart"/>
-            <w:r>
-              <w:t>Vertex</w:t>
-            </w:r>
-            <w:proofErr w:type="spellEnd"/>
-            <w:r>
-              <w:t xml:space="preserve">, </w:t>
-            </w:r>
-            <w:proofErr w:type="spellStart"/>
-            <w:r>
-              <w:t>Integer</w:t>
-            </w:r>
-            <w:proofErr w:type="spellEnd"/>
-            <w:r>
-              <w:t xml:space="preserve"> </w:t>
+            <w:r>
+              <w:t xml:space="preserve">AddArist       Vertex, Vertex, Integer </w:t>
             </w:r>
           </w:p>
           <w:p>
@@ -864,29 +1785,8 @@
               <w:spacing w:line="239" w:lineRule="auto"/>
               <w:ind w:left="1" w:right="5988"/>
             </w:pPr>
-            <w:proofErr w:type="spellStart"/>
-            <w:r>
-              <w:t>getVert</w:t>
-            </w:r>
-            <w:proofErr w:type="spellEnd"/>
-            <w:r>
-              <w:t xml:space="preserve">           </w:t>
-            </w:r>
-            <w:proofErr w:type="spellStart"/>
-            <w:r>
-              <w:t>Vertex</w:t>
-            </w:r>
-            <w:proofErr w:type="spellEnd"/>
-            <w:r>
-              <w:t xml:space="preserve"> </w:t>
-            </w:r>
-            <w:proofErr w:type="spellStart"/>
-            <w:r>
-              <w:t>getVerts</w:t>
-            </w:r>
-            <w:proofErr w:type="spellEnd"/>
-            <w:r>
-              <w:t xml:space="preserve"> </w:t>
+            <w:r>
+              <w:t xml:space="preserve">getVert           Vertex getVerts </w:t>
             </w:r>
           </w:p>
           <w:p>
@@ -894,21 +1794,8 @@
               <w:spacing w:line="259" w:lineRule="auto"/>
               <w:ind w:left="1"/>
             </w:pPr>
-            <w:proofErr w:type="spellStart"/>
-            <w:r>
-              <w:t>DeleVert</w:t>
-            </w:r>
-            <w:proofErr w:type="spellEnd"/>
-            <w:r>
-              <w:t xml:space="preserve">        </w:t>
-            </w:r>
-            <w:proofErr w:type="spellStart"/>
-            <w:r>
-              <w:t>Vertex</w:t>
-            </w:r>
-            <w:proofErr w:type="spellEnd"/>
-            <w:r>
-              <w:t xml:space="preserve"> </w:t>
+            <w:r>
+              <w:t xml:space="preserve">DeleVert        Vertex </w:t>
             </w:r>
           </w:p>
           <w:p>
@@ -916,21 +1803,8 @@
               <w:spacing w:line="259" w:lineRule="auto"/>
               <w:ind w:left="1"/>
             </w:pPr>
-            <w:proofErr w:type="spellStart"/>
-            <w:r>
-              <w:t>DeleArist</w:t>
-            </w:r>
-            <w:proofErr w:type="spellEnd"/>
-            <w:r>
-              <w:t xml:space="preserve">        </w:t>
-            </w:r>
-            <w:proofErr w:type="spellStart"/>
-            <w:r>
-              <w:t>Arist</w:t>
-            </w:r>
-            <w:proofErr w:type="spellEnd"/>
-            <w:r>
-              <w:t xml:space="preserve"> </w:t>
+            <w:r>
+              <w:t xml:space="preserve">DeleArist        Arist </w:t>
             </w:r>
           </w:p>
           <w:p>
@@ -939,15 +1813,7 @@
               <w:ind w:left="1"/>
             </w:pPr>
             <w:r>
-              <w:t xml:space="preserve">BFS              </w:t>
-            </w:r>
-            <w:proofErr w:type="spellStart"/>
-            <w:r>
-              <w:t>Vertex</w:t>
-            </w:r>
-            <w:proofErr w:type="spellEnd"/>
-            <w:r>
-              <w:t xml:space="preserve"> </w:t>
+              <w:t xml:space="preserve">BFS              Vertex </w:t>
             </w:r>
           </w:p>
           <w:p>
@@ -956,15 +1822,7 @@
               <w:ind w:left="1"/>
             </w:pPr>
             <w:r>
-              <w:t xml:space="preserve">DFS          </w:t>
-            </w:r>
-            <w:proofErr w:type="spellStart"/>
-            <w:r>
-              <w:t>Vertex</w:t>
-            </w:r>
-            <w:proofErr w:type="spellEnd"/>
-            <w:r>
-              <w:t xml:space="preserve"> </w:t>
+              <w:t xml:space="preserve">DFS          Vertex </w:t>
             </w:r>
           </w:p>
           <w:p>
@@ -1020,7 +1878,6 @@
         <w:tblCellMar>
           <w:top w:w="48" w:type="dxa"/>
           <w:left w:w="70" w:type="dxa"/>
-          <w:bottom w:w="0" w:type="dxa"/>
           <w:right w:w="28" w:type="dxa"/>
         </w:tblCellMar>
         <w:tblLook w:val="04A0" w:firstRow="1" w:lastRow="0" w:firstColumn="1" w:lastColumn="0" w:noHBand="0" w:noVBand="1"/>
@@ -1046,21 +1903,8 @@
             <w:pPr>
               <w:spacing w:line="259" w:lineRule="auto"/>
             </w:pPr>
-            <w:proofErr w:type="spellStart"/>
-            <w:r>
-              <w:t>AddVert</w:t>
-            </w:r>
-            <w:proofErr w:type="spellEnd"/>
-            <w:r>
-              <w:t>(</w:t>
-            </w:r>
-            <w:proofErr w:type="spellStart"/>
-            <w:r>
-              <w:t>Vertex</w:t>
-            </w:r>
-            <w:proofErr w:type="spellEnd"/>
-            <w:r>
-              <w:t xml:space="preserve">) </w:t>
+            <w:r>
+              <w:t xml:space="preserve">AddVert(Vertex) </w:t>
             </w:r>
           </w:p>
         </w:tc>
@@ -1083,46 +1927,16 @@
             <w:pPr>
               <w:spacing w:line="259" w:lineRule="auto"/>
               <w:ind w:left="22"/>
-            </w:pPr>
-            <w:proofErr w:type="spellStart"/>
-            <w:r>
-              <w:t>Adds</w:t>
-            </w:r>
-            <w:proofErr w:type="spellEnd"/>
-            <w:r>
-              <w:t xml:space="preserve"> a </w:t>
-            </w:r>
-            <w:proofErr w:type="spellStart"/>
-            <w:r>
-              <w:t>Vertex</w:t>
-            </w:r>
-            <w:proofErr w:type="spellEnd"/>
-            <w:r>
-              <w:t xml:space="preserve"> to </w:t>
-            </w:r>
-            <w:proofErr w:type="spellStart"/>
-            <w:r>
-              <w:t>the</w:t>
-            </w:r>
-            <w:proofErr w:type="spellEnd"/>
-            <w:r>
-              <w:t xml:space="preserve"> </w:t>
-            </w:r>
-            <w:proofErr w:type="spellStart"/>
-            <w:r>
-              <w:t>graph</w:t>
-            </w:r>
-            <w:proofErr w:type="spellEnd"/>
-            <w:r>
-              <w:t xml:space="preserve">. Pre: </w:t>
-            </w:r>
-            <w:proofErr w:type="spellStart"/>
-            <w:r>
-              <w:t>void</w:t>
-            </w:r>
-            <w:proofErr w:type="spellEnd"/>
-            <w:r>
-              <w:t xml:space="preserve"> Post: V = V + 1 </w:t>
+              <w:rPr>
+                <w:lang w:val="en-US"/>
+              </w:rPr>
+            </w:pPr>
+            <w:r>
+              <w:rPr>
+                <w:lang w:val="en-US"/>
+              </w:rPr>
+              <w:lastRenderedPageBreak/>
+              <w:t xml:space="preserve">Adds a Vertex to the graph. Pre: void Post: V = V + 1 </w:t>
             </w:r>
           </w:p>
         </w:tc>
@@ -1131,25 +1945,42 @@
     <w:p>
       <w:pPr>
         <w:spacing w:after="155"/>
-      </w:pPr>
-      <w:r>
+        <w:rPr>
+          <w:lang w:val="en-US"/>
+        </w:rPr>
+      </w:pPr>
+      <w:r>
+        <w:rPr>
+          <w:lang w:val="en-US"/>
+        </w:rPr>
         <w:t xml:space="preserve"> </w:t>
       </w:r>
     </w:p>
     <w:p>
       <w:pPr>
         <w:spacing w:after="155"/>
-      </w:pPr>
-      <w:r>
-        <w:lastRenderedPageBreak/>
+        <w:rPr>
+          <w:lang w:val="en-US"/>
+        </w:rPr>
+      </w:pPr>
+      <w:r>
+        <w:rPr>
+          <w:lang w:val="en-US"/>
+        </w:rPr>
         <w:t xml:space="preserve"> </w:t>
       </w:r>
     </w:p>
     <w:p>
       <w:pPr>
         <w:spacing w:after="0"/>
-      </w:pPr>
-      <w:r>
+        <w:rPr>
+          <w:lang w:val="en-US"/>
+        </w:rPr>
+      </w:pPr>
+      <w:r>
+        <w:rPr>
+          <w:lang w:val="en-US"/>
+        </w:rPr>
         <w:t xml:space="preserve"> </w:t>
       </w:r>
     </w:p>
@@ -1161,7 +1992,6 @@
         <w:tblCellMar>
           <w:top w:w="48" w:type="dxa"/>
           <w:left w:w="70" w:type="dxa"/>
-          <w:bottom w:w="0" w:type="dxa"/>
           <w:right w:w="22" w:type="dxa"/>
         </w:tblCellMar>
         <w:tblLook w:val="04A0" w:firstRow="1" w:lastRow="0" w:firstColumn="1" w:lastColumn="0" w:noHBand="0" w:noVBand="1"/>
@@ -1188,21 +2018,8 @@
               <w:spacing w:line="259" w:lineRule="auto"/>
               <w:jc w:val="both"/>
             </w:pPr>
-            <w:proofErr w:type="spellStart"/>
-            <w:r>
-              <w:t>AddArit</w:t>
-            </w:r>
-            <w:proofErr w:type="spellEnd"/>
-            <w:r>
-              <w:t>(</w:t>
-            </w:r>
-            <w:proofErr w:type="spellStart"/>
-            <w:r>
-              <w:t>Vertex,Vertex,Integer</w:t>
-            </w:r>
-            <w:proofErr w:type="spellEnd"/>
-            <w:r>
-              <w:t xml:space="preserve">) </w:t>
+            <w:r>
+              <w:t xml:space="preserve">AddArit(Vertex,Vertex,Integer) </w:t>
             </w:r>
           </w:p>
         </w:tc>
@@ -1225,94 +2042,15 @@
             <w:pPr>
               <w:spacing w:line="259" w:lineRule="auto"/>
               <w:ind w:left="22"/>
-            </w:pPr>
-            <w:proofErr w:type="spellStart"/>
-            <w:r>
-              <w:t>Adds</w:t>
-            </w:r>
-            <w:proofErr w:type="spellEnd"/>
-            <w:r>
-              <w:t xml:space="preserve"> a </w:t>
-            </w:r>
-            <w:proofErr w:type="spellStart"/>
-            <w:r>
-              <w:t>weighted</w:t>
-            </w:r>
-            <w:proofErr w:type="spellEnd"/>
-            <w:r>
-              <w:t xml:space="preserve"> </w:t>
-            </w:r>
-            <w:proofErr w:type="spellStart"/>
-            <w:r>
-              <w:t>edge</w:t>
-            </w:r>
-            <w:proofErr w:type="spellEnd"/>
-            <w:r>
-              <w:t xml:space="preserve"> </w:t>
-            </w:r>
-            <w:proofErr w:type="spellStart"/>
-            <w:r>
-              <w:t>from</w:t>
-            </w:r>
-            <w:proofErr w:type="spellEnd"/>
-            <w:r>
-              <w:t xml:space="preserve"> </w:t>
-            </w:r>
-            <w:proofErr w:type="spellStart"/>
-            <w:r>
-              <w:t>one</w:t>
-            </w:r>
-            <w:proofErr w:type="spellEnd"/>
-            <w:r>
-              <w:t xml:space="preserve"> </w:t>
-            </w:r>
-            <w:proofErr w:type="spellStart"/>
-            <w:r>
-              <w:t>vertex</w:t>
-            </w:r>
-            <w:proofErr w:type="spellEnd"/>
-            <w:r>
-              <w:t xml:space="preserve"> to </w:t>
-            </w:r>
-            <w:proofErr w:type="spellStart"/>
-            <w:r>
-              <w:t>another</w:t>
-            </w:r>
-            <w:proofErr w:type="spellEnd"/>
-            <w:r>
-              <w:t xml:space="preserve">. Pre: </w:t>
-            </w:r>
-            <w:proofErr w:type="spellStart"/>
-            <w:r>
-              <w:t>void</w:t>
-            </w:r>
-            <w:proofErr w:type="spellEnd"/>
-            <w:r>
-              <w:t xml:space="preserve"> Post: </w:t>
-            </w:r>
-            <w:proofErr w:type="spellStart"/>
-            <w:r>
-              <w:t>Graph.weight</w:t>
-            </w:r>
-            <w:proofErr w:type="spellEnd"/>
-            <w:r>
-              <w:t xml:space="preserve"> = </w:t>
-            </w:r>
-            <w:proofErr w:type="spellStart"/>
-            <w:r>
-              <w:t>Graph.weight</w:t>
-            </w:r>
-            <w:proofErr w:type="spellEnd"/>
-            <w:r>
-              <w:t xml:space="preserve"> + </w:t>
-            </w:r>
-            <w:proofErr w:type="spellStart"/>
-            <w:r>
-              <w:t>e.weight</w:t>
-            </w:r>
-            <w:proofErr w:type="spellEnd"/>
-            <w:r>
-              <w:t xml:space="preserve"> </w:t>
+              <w:rPr>
+                <w:lang w:val="en-US"/>
+              </w:rPr>
+            </w:pPr>
+            <w:r>
+              <w:rPr>
+                <w:lang w:val="en-US"/>
+              </w:rPr>
+              <w:t xml:space="preserve">Adds a weighted edge from one vertex to another. Pre: void Post: Graph.weight = Graph.weight + e.weight </w:t>
             </w:r>
           </w:p>
         </w:tc>
@@ -1322,8 +2060,14 @@
       <w:pPr>
         <w:spacing w:after="155"/>
         <w:jc w:val="both"/>
-      </w:pPr>
-      <w:r>
+        <w:rPr>
+          <w:lang w:val="en-US"/>
+        </w:rPr>
+      </w:pPr>
+      <w:r>
+        <w:rPr>
+          <w:lang w:val="en-US"/>
+        </w:rPr>
         <w:t xml:space="preserve">  </w:t>
       </w:r>
     </w:p>
@@ -1335,7 +2079,6 @@
         <w:tblCellMar>
           <w:top w:w="48" w:type="dxa"/>
           <w:left w:w="40" w:type="dxa"/>
-          <w:bottom w:w="0" w:type="dxa"/>
           <w:right w:w="161" w:type="dxa"/>
         </w:tblCellMar>
         <w:tblLook w:val="04A0" w:firstRow="1" w:lastRow="0" w:firstColumn="1" w:lastColumn="0" w:noHBand="0" w:noVBand="1"/>
@@ -1362,21 +2105,8 @@
               <w:spacing w:line="259" w:lineRule="auto"/>
               <w:ind w:left="30"/>
             </w:pPr>
-            <w:proofErr w:type="spellStart"/>
-            <w:r>
-              <w:t>getVert</w:t>
-            </w:r>
-            <w:proofErr w:type="spellEnd"/>
-            <w:r>
-              <w:t xml:space="preserve"> (</w:t>
-            </w:r>
-            <w:proofErr w:type="spellStart"/>
-            <w:r>
-              <w:t>Vertex</w:t>
-            </w:r>
-            <w:proofErr w:type="spellEnd"/>
-            <w:r>
-              <w:t xml:space="preserve">) </w:t>
+            <w:r>
+              <w:t xml:space="preserve">getVert (Vertex) </w:t>
             </w:r>
           </w:p>
         </w:tc>
@@ -1400,52 +2130,24 @@
               <w:spacing w:line="255" w:lineRule="auto"/>
               <w:ind w:left="52" w:right="51"/>
               <w:jc w:val="both"/>
-            </w:pPr>
-            <w:proofErr w:type="spellStart"/>
-            <w:r>
-              <w:t>Gives</w:t>
-            </w:r>
-            <w:proofErr w:type="spellEnd"/>
-            <w:r>
-              <w:t xml:space="preserve"> </w:t>
-            </w:r>
-            <w:proofErr w:type="spellStart"/>
-            <w:r>
-              <w:t>the</w:t>
-            </w:r>
-            <w:proofErr w:type="spellEnd"/>
-            <w:r>
-              <w:t xml:space="preserve"> </w:t>
-            </w:r>
-            <w:proofErr w:type="spellStart"/>
-            <w:r>
-              <w:t>information</w:t>
-            </w:r>
-            <w:proofErr w:type="spellEnd"/>
-            <w:r>
-              <w:t xml:space="preserve"> of a </w:t>
-            </w:r>
-            <w:proofErr w:type="spellStart"/>
-            <w:r>
-              <w:t>Vertex</w:t>
-            </w:r>
-            <w:proofErr w:type="spellEnd"/>
-            <w:r>
-              <w:t xml:space="preserve">. Pre: </w:t>
-            </w:r>
-            <w:proofErr w:type="spellStart"/>
-            <w:r>
-              <w:t>Vertex</w:t>
-            </w:r>
-            <w:proofErr w:type="spellEnd"/>
-            <w:r>
-              <w:t xml:space="preserve"> </w:t>
+              <w:rPr>
+                <w:lang w:val="en-US"/>
+              </w:rPr>
+            </w:pPr>
+            <w:r>
+              <w:rPr>
+                <w:lang w:val="en-US"/>
+              </w:rPr>
+              <w:t xml:space="preserve">Gives the information of a Vertex. Pre: Vertex </w:t>
             </w:r>
           </w:p>
           <w:p>
             <w:pPr>
               <w:spacing w:line="259" w:lineRule="auto"/>
               <w:ind w:left="52" w:hanging="52"/>
+              <w:rPr>
+                <w:lang w:val="en-US"/>
+              </w:rPr>
             </w:pPr>
             <w:r>
               <w:rPr>
@@ -1486,15 +2188,10 @@
               </w:drawing>
             </w:r>
             <w:r>
-              <w:t xml:space="preserve"> </w:t>
-            </w:r>
-            <w:proofErr w:type="spellStart"/>
-            <w:r>
-              <w:t>Graph</w:t>
-            </w:r>
-            <w:proofErr w:type="spellEnd"/>
-            <w:r>
-              <w:t xml:space="preserve"> </w:t>
+              <w:rPr>
+                <w:lang w:val="en-US"/>
+              </w:rPr>
+              <w:t xml:space="preserve"> Graph </w:t>
             </w:r>
             <w:r>
               <w:rPr>
@@ -1503,37 +2200,23 @@
               <w:t>ᴧ</w:t>
             </w:r>
             <w:r>
-              <w:t xml:space="preserve"> </w:t>
-            </w:r>
-            <w:proofErr w:type="spellStart"/>
-            <w:r>
-              <w:t>Vertex</w:t>
-            </w:r>
-            <w:proofErr w:type="spellEnd"/>
-            <w:r>
-              <w:t xml:space="preserve"> </w:t>
+              <w:rPr>
+                <w:lang w:val="en-US"/>
+              </w:rPr>
+              <w:t xml:space="preserve"> Vertex </w:t>
             </w:r>
             <w:r>
               <w:rPr>
                 <w:rFonts w:ascii="Calibri" w:eastAsia="Calibri" w:hAnsi="Calibri" w:cs="Calibri"/>
+                <w:lang w:val="en-US"/>
               </w:rPr>
               <w:t xml:space="preserve">≠ </w:t>
             </w:r>
-            <w:proofErr w:type="spellStart"/>
-            <w:r>
-              <w:t>nil</w:t>
-            </w:r>
-            <w:proofErr w:type="spellEnd"/>
-            <w:r>
-              <w:t xml:space="preserve"> Post: </w:t>
-            </w:r>
-            <w:proofErr w:type="spellStart"/>
-            <w:r>
-              <w:t>Vertex</w:t>
-            </w:r>
-            <w:proofErr w:type="spellEnd"/>
-            <w:r>
-              <w:t xml:space="preserve"> </w:t>
+            <w:r>
+              <w:rPr>
+                <w:lang w:val="en-US"/>
+              </w:rPr>
+              <w:t xml:space="preserve">nil Post: Vertex </w:t>
             </w:r>
           </w:p>
         </w:tc>
@@ -1543,8 +2226,14 @@
       <w:pPr>
         <w:spacing w:after="155"/>
         <w:jc w:val="both"/>
-      </w:pPr>
-      <w:r>
+        <w:rPr>
+          <w:lang w:val="en-US"/>
+        </w:rPr>
+      </w:pPr>
+      <w:r>
+        <w:rPr>
+          <w:lang w:val="en-US"/>
+        </w:rPr>
         <w:t xml:space="preserve"> </w:t>
       </w:r>
     </w:p>
@@ -1552,8 +2241,14 @@
       <w:pPr>
         <w:spacing w:after="0"/>
         <w:jc w:val="both"/>
-      </w:pPr>
-      <w:r>
+        <w:rPr>
+          <w:lang w:val="en-US"/>
+        </w:rPr>
+      </w:pPr>
+      <w:r>
+        <w:rPr>
+          <w:lang w:val="en-US"/>
+        </w:rPr>
         <w:t xml:space="preserve"> </w:t>
       </w:r>
     </w:p>
@@ -1565,7 +2260,6 @@
         <w:tblCellMar>
           <w:top w:w="48" w:type="dxa"/>
           <w:left w:w="70" w:type="dxa"/>
-          <w:bottom w:w="0" w:type="dxa"/>
           <w:right w:w="115" w:type="dxa"/>
         </w:tblCellMar>
         <w:tblLook w:val="04A0" w:firstRow="1" w:lastRow="0" w:firstColumn="1" w:lastColumn="0" w:noHBand="0" w:noVBand="1"/>
@@ -1591,13 +2285,8 @@
             <w:pPr>
               <w:spacing w:line="259" w:lineRule="auto"/>
             </w:pPr>
-            <w:proofErr w:type="spellStart"/>
-            <w:r>
-              <w:t>getVerts</w:t>
-            </w:r>
-            <w:proofErr w:type="spellEnd"/>
-            <w:r>
-              <w:t xml:space="preserve"> () </w:t>
+            <w:r>
+              <w:t xml:space="preserve">getVerts () </w:t>
             </w:r>
           </w:p>
         </w:tc>
@@ -1620,70 +2309,15 @@
             <w:pPr>
               <w:spacing w:line="259" w:lineRule="auto"/>
               <w:ind w:left="22"/>
-            </w:pPr>
-            <w:proofErr w:type="spellStart"/>
-            <w:r>
-              <w:t>Gives</w:t>
-            </w:r>
-            <w:proofErr w:type="spellEnd"/>
-            <w:r>
-              <w:t xml:space="preserve"> </w:t>
-            </w:r>
-            <w:proofErr w:type="spellStart"/>
-            <w:r>
-              <w:t>the</w:t>
-            </w:r>
-            <w:proofErr w:type="spellEnd"/>
-            <w:r>
-              <w:t xml:space="preserve"> </w:t>
-            </w:r>
-            <w:proofErr w:type="spellStart"/>
-            <w:r>
-              <w:t>list</w:t>
-            </w:r>
-            <w:proofErr w:type="spellEnd"/>
-            <w:r>
-              <w:t xml:space="preserve"> of </w:t>
-            </w:r>
-            <w:proofErr w:type="spellStart"/>
-            <w:r>
-              <w:t>the</w:t>
-            </w:r>
-            <w:proofErr w:type="spellEnd"/>
-            <w:r>
-              <w:t xml:space="preserve"> </w:t>
-            </w:r>
-            <w:proofErr w:type="spellStart"/>
-            <w:r>
-              <w:t>vertexes</w:t>
-            </w:r>
-            <w:proofErr w:type="spellEnd"/>
-            <w:r>
-              <w:t xml:space="preserve"> of </w:t>
-            </w:r>
-            <w:proofErr w:type="spellStart"/>
-            <w:r>
-              <w:t>the</w:t>
-            </w:r>
-            <w:proofErr w:type="spellEnd"/>
-            <w:r>
-              <w:t xml:space="preserve"> </w:t>
-            </w:r>
-            <w:proofErr w:type="spellStart"/>
-            <w:r>
-              <w:t>graph</w:t>
-            </w:r>
-            <w:proofErr w:type="spellEnd"/>
-            <w:r>
-              <w:t xml:space="preserve">. Pre: </w:t>
-            </w:r>
-            <w:proofErr w:type="spellStart"/>
-            <w:r>
-              <w:t>Vertex</w:t>
-            </w:r>
-            <w:proofErr w:type="spellEnd"/>
-            <w:r>
-              <w:t xml:space="preserve">(i) </w:t>
+              <w:rPr>
+                <w:lang w:val="en-US"/>
+              </w:rPr>
+            </w:pPr>
+            <w:r>
+              <w:rPr>
+                <w:lang w:val="en-US"/>
+              </w:rPr>
+              <w:t xml:space="preserve">Gives the list of the vertexes of the graph. Pre: Vertex(i) </w:t>
             </w:r>
             <w:r>
               <w:rPr>
@@ -1724,15 +2358,10 @@
               </w:drawing>
             </w:r>
             <w:r>
-              <w:t xml:space="preserve"> </w:t>
-            </w:r>
-            <w:proofErr w:type="spellStart"/>
-            <w:r>
-              <w:t>Graph</w:t>
-            </w:r>
-            <w:proofErr w:type="spellEnd"/>
-            <w:r>
-              <w:t xml:space="preserve"> </w:t>
+              <w:rPr>
+                <w:lang w:val="en-US"/>
+              </w:rPr>
+              <w:t xml:space="preserve"> Graph </w:t>
             </w:r>
             <w:r>
               <w:rPr>
@@ -1741,45 +2370,23 @@
               <w:t>ᴧ</w:t>
             </w:r>
             <w:r>
-              <w:t xml:space="preserve"> </w:t>
-            </w:r>
-            <w:proofErr w:type="spellStart"/>
-            <w:r>
-              <w:t>Vertex</w:t>
-            </w:r>
-            <w:proofErr w:type="spellEnd"/>
-            <w:r>
-              <w:t xml:space="preserve">(i) </w:t>
+              <w:rPr>
+                <w:lang w:val="en-US"/>
+              </w:rPr>
+              <w:t xml:space="preserve"> Vertex(i) </w:t>
             </w:r>
             <w:r>
               <w:rPr>
                 <w:rFonts w:ascii="Calibri" w:eastAsia="Calibri" w:hAnsi="Calibri" w:cs="Calibri"/>
+                <w:lang w:val="en-US"/>
               </w:rPr>
               <w:t xml:space="preserve">≠ </w:t>
             </w:r>
-            <w:proofErr w:type="spellStart"/>
-            <w:r>
-              <w:t>nil</w:t>
-            </w:r>
-            <w:proofErr w:type="spellEnd"/>
-            <w:r>
-              <w:t xml:space="preserve"> Post: </w:t>
-            </w:r>
-            <w:proofErr w:type="spellStart"/>
-            <w:r>
-              <w:t>Vertex</w:t>
-            </w:r>
-            <w:proofErr w:type="spellEnd"/>
-            <w:r>
-              <w:t xml:space="preserve"> {V1,V2...</w:t>
-            </w:r>
-            <w:proofErr w:type="spellStart"/>
-            <w:r>
-              <w:t>Vn</w:t>
-            </w:r>
-            <w:proofErr w:type="spellEnd"/>
-            <w:r>
-              <w:t xml:space="preserve">} </w:t>
+            <w:r>
+              <w:rPr>
+                <w:lang w:val="en-US"/>
+              </w:rPr>
+              <w:t xml:space="preserve">nil Post: Vertex {V1,V2...Vn} </w:t>
             </w:r>
           </w:p>
         </w:tc>
@@ -1789,8 +2396,14 @@
       <w:pPr>
         <w:spacing w:after="0"/>
         <w:jc w:val="both"/>
-      </w:pPr>
-      <w:r>
+        <w:rPr>
+          <w:lang w:val="en-US"/>
+        </w:rPr>
+      </w:pPr>
+      <w:r>
+        <w:rPr>
+          <w:lang w:val="en-US"/>
+        </w:rPr>
         <w:t xml:space="preserve"> </w:t>
       </w:r>
     </w:p>
@@ -1802,7 +2415,6 @@
         <w:tblCellMar>
           <w:top w:w="48" w:type="dxa"/>
           <w:left w:w="70" w:type="dxa"/>
-          <w:bottom w:w="0" w:type="dxa"/>
           <w:right w:w="115" w:type="dxa"/>
         </w:tblCellMar>
         <w:tblLook w:val="04A0" w:firstRow="1" w:lastRow="0" w:firstColumn="1" w:lastColumn="0" w:noHBand="0" w:noVBand="1"/>
@@ -1828,21 +2440,8 @@
             <w:pPr>
               <w:spacing w:line="259" w:lineRule="auto"/>
             </w:pPr>
-            <w:proofErr w:type="spellStart"/>
-            <w:r>
-              <w:t>DeleVert</w:t>
-            </w:r>
-            <w:proofErr w:type="spellEnd"/>
-            <w:r>
-              <w:t>(</w:t>
-            </w:r>
-            <w:proofErr w:type="spellStart"/>
-            <w:r>
-              <w:t>Vertex</w:t>
-            </w:r>
-            <w:proofErr w:type="spellEnd"/>
-            <w:r>
-              <w:t xml:space="preserve">) </w:t>
+            <w:r>
+              <w:t xml:space="preserve">DeleVert(Vertex) </w:t>
             </w:r>
           </w:p>
         </w:tc>
@@ -1865,52 +2464,30 @@
             <w:pPr>
               <w:spacing w:line="254" w:lineRule="auto"/>
               <w:ind w:left="22"/>
-            </w:pPr>
-            <w:proofErr w:type="spellStart"/>
-            <w:r>
-              <w:t>Deletes</w:t>
-            </w:r>
-            <w:proofErr w:type="spellEnd"/>
-            <w:r>
-              <w:t xml:space="preserve"> a </w:t>
-            </w:r>
-            <w:proofErr w:type="spellStart"/>
-            <w:r>
-              <w:t>Vertex</w:t>
-            </w:r>
-            <w:proofErr w:type="spellEnd"/>
-            <w:r>
-              <w:t xml:space="preserve"> of </w:t>
-            </w:r>
-            <w:proofErr w:type="spellStart"/>
-            <w:r>
-              <w:t>the</w:t>
-            </w:r>
-            <w:proofErr w:type="spellEnd"/>
-            <w:r>
-              <w:t xml:space="preserve"> </w:t>
-            </w:r>
-            <w:proofErr w:type="spellStart"/>
-            <w:r>
-              <w:t>graph</w:t>
-            </w:r>
-            <w:proofErr w:type="spellEnd"/>
-            <w:r>
-              <w:t xml:space="preserve">. Pre: </w:t>
+              <w:rPr>
+                <w:lang w:val="en-US"/>
+              </w:rPr>
+            </w:pPr>
+            <w:r>
+              <w:rPr>
+                <w:lang w:val="en-US"/>
+              </w:rPr>
+              <w:t xml:space="preserve">Deletes a Vertex of the graph. Pre: </w:t>
             </w:r>
           </w:p>
           <w:p>
             <w:pPr>
               <w:spacing w:line="259" w:lineRule="auto"/>
               <w:ind w:left="22"/>
-            </w:pPr>
-            <w:proofErr w:type="spellStart"/>
-            <w:r>
-              <w:t>Vertex</w:t>
-            </w:r>
-            <w:proofErr w:type="spellEnd"/>
-            <w:r>
-              <w:t xml:space="preserve"> </w:t>
+              <w:rPr>
+                <w:lang w:val="en-US"/>
+              </w:rPr>
+            </w:pPr>
+            <w:r>
+              <w:rPr>
+                <w:lang w:val="en-US"/>
+              </w:rPr>
+              <w:t xml:space="preserve">Vertex </w:t>
             </w:r>
             <w:r>
               <w:rPr>
@@ -1951,58 +2528,38 @@
               </w:drawing>
             </w:r>
             <w:r>
+              <w:rPr>
+                <w:lang w:val="en-US"/>
+              </w:rPr>
+              <w:t xml:space="preserve"> Graph </w:t>
+            </w:r>
+            <w:r>
+              <w:rPr>
+                <w:rFonts w:ascii="Calibri" w:eastAsia="Calibri" w:hAnsi="Calibri" w:cs="Calibri"/>
+              </w:rPr>
+              <w:t>ᴧ</w:t>
+            </w:r>
+            <w:r>
+              <w:rPr>
+                <w:lang w:val="en-US"/>
+              </w:rPr>
               <w:t xml:space="preserve"> </w:t>
             </w:r>
-            <w:proofErr w:type="spellStart"/>
-            <w:r>
-              <w:t>Graph</w:t>
-            </w:r>
-            <w:proofErr w:type="spellEnd"/>
-            <w:r>
-              <w:t xml:space="preserve"> </w:t>
-            </w:r>
+          </w:p>
+          <w:p>
+            <w:pPr>
+              <w:spacing w:line="259" w:lineRule="auto"/>
+              <w:ind w:left="22"/>
+              <w:rPr>
+                <w:lang w:val="en-US"/>
+              </w:rPr>
+            </w:pPr>
             <w:r>
               <w:rPr>
                 <w:rFonts w:ascii="Calibri" w:eastAsia="Calibri" w:hAnsi="Calibri" w:cs="Calibri"/>
-              </w:rPr>
-              <w:t>ᴧ</w:t>
-            </w:r>
-            <w:r>
-              <w:t xml:space="preserve"> </w:t>
-            </w:r>
-          </w:p>
-          <w:p>
-            <w:pPr>
-              <w:spacing w:line="259" w:lineRule="auto"/>
-              <w:ind w:left="22"/>
-            </w:pPr>
-            <w:proofErr w:type="spellStart"/>
-            <w:r>
-              <w:rPr>
-                <w:rFonts w:ascii="Calibri" w:eastAsia="Calibri" w:hAnsi="Calibri" w:cs="Calibri"/>
-              </w:rPr>
-              <w:t>Vertex</w:t>
-            </w:r>
-            <w:proofErr w:type="spellEnd"/>
-            <w:r>
-              <w:rPr>
-                <w:rFonts w:ascii="Calibri" w:eastAsia="Calibri" w:hAnsi="Calibri" w:cs="Calibri"/>
-              </w:rPr>
-              <w:t xml:space="preserve"> ≠ </w:t>
-            </w:r>
-            <w:proofErr w:type="spellStart"/>
-            <w:r>
-              <w:rPr>
-                <w:rFonts w:ascii="Calibri" w:eastAsia="Calibri" w:hAnsi="Calibri" w:cs="Calibri"/>
-              </w:rPr>
-              <w:t>nil</w:t>
-            </w:r>
-            <w:proofErr w:type="spellEnd"/>
-            <w:r>
-              <w:rPr>
-                <w:rFonts w:ascii="Calibri" w:eastAsia="Calibri" w:hAnsi="Calibri" w:cs="Calibri"/>
-              </w:rPr>
-              <w:t xml:space="preserve"> Post: V </w:t>
+                <w:lang w:val="en-US"/>
+              </w:rPr>
+              <w:t xml:space="preserve">Vertex ≠ nil Post: V </w:t>
             </w:r>
           </w:p>
           <w:p>
@@ -2034,7 +2591,6 @@
         <w:tblCellMar>
           <w:top w:w="48" w:type="dxa"/>
           <w:left w:w="40" w:type="dxa"/>
-          <w:bottom w:w="0" w:type="dxa"/>
           <w:right w:w="40" w:type="dxa"/>
         </w:tblCellMar>
         <w:tblLook w:val="04A0" w:firstRow="1" w:lastRow="0" w:firstColumn="1" w:lastColumn="0" w:noHBand="0" w:noVBand="1"/>
@@ -2061,21 +2617,9 @@
               <w:spacing w:line="259" w:lineRule="auto"/>
               <w:ind w:left="30"/>
             </w:pPr>
-            <w:proofErr w:type="spellStart"/>
-            <w:r>
-              <w:t>DeleArist</w:t>
-            </w:r>
-            <w:proofErr w:type="spellEnd"/>
-            <w:r>
-              <w:t xml:space="preserve"> (</w:t>
-            </w:r>
-            <w:proofErr w:type="spellStart"/>
-            <w:r>
-              <w:t>Edge</w:t>
-            </w:r>
-            <w:proofErr w:type="spellEnd"/>
-            <w:r>
-              <w:t xml:space="preserve">) </w:t>
+            <w:r>
+              <w:lastRenderedPageBreak/>
+              <w:t xml:space="preserve">DeleArist (Edge) </w:t>
             </w:r>
           </w:p>
         </w:tc>
@@ -2098,54 +2642,15 @@
             <w:pPr>
               <w:spacing w:after="10" w:line="247" w:lineRule="auto"/>
               <w:ind w:firstLine="52"/>
-            </w:pPr>
-            <w:proofErr w:type="spellStart"/>
-            <w:r>
-              <w:t>Deletes</w:t>
-            </w:r>
-            <w:proofErr w:type="spellEnd"/>
-            <w:r>
-              <w:t xml:space="preserve"> </w:t>
-            </w:r>
-            <w:proofErr w:type="spellStart"/>
-            <w:r>
-              <w:t>an</w:t>
-            </w:r>
-            <w:proofErr w:type="spellEnd"/>
-            <w:r>
-              <w:t xml:space="preserve"> </w:t>
-            </w:r>
-            <w:proofErr w:type="spellStart"/>
-            <w:r>
-              <w:t>edge</w:t>
-            </w:r>
-            <w:proofErr w:type="spellEnd"/>
-            <w:r>
-              <w:t xml:space="preserve"> of </w:t>
-            </w:r>
-            <w:proofErr w:type="spellStart"/>
-            <w:r>
-              <w:t>the</w:t>
-            </w:r>
-            <w:proofErr w:type="spellEnd"/>
-            <w:r>
-              <w:t xml:space="preserve"> </w:t>
-            </w:r>
-            <w:proofErr w:type="spellStart"/>
-            <w:r>
-              <w:t>graph</w:t>
-            </w:r>
-            <w:proofErr w:type="spellEnd"/>
-            <w:r>
-              <w:t xml:space="preserve">. Pre: </w:t>
-            </w:r>
-            <w:proofErr w:type="spellStart"/>
-            <w:r>
-              <w:t>Edge</w:t>
-            </w:r>
-            <w:proofErr w:type="spellEnd"/>
-            <w:r>
-              <w:t xml:space="preserve"> </w:t>
+              <w:rPr>
+                <w:lang w:val="en-US"/>
+              </w:rPr>
+            </w:pPr>
+            <w:r>
+              <w:rPr>
+                <w:lang w:val="en-US"/>
+              </w:rPr>
+              <w:t xml:space="preserve">Deletes an edge of the graph. Pre: Edge </w:t>
             </w:r>
             <w:r>
               <w:rPr>
@@ -2186,15 +2691,10 @@
               </w:drawing>
             </w:r>
             <w:r>
-              <w:t xml:space="preserve"> </w:t>
-            </w:r>
-            <w:proofErr w:type="spellStart"/>
-            <w:r>
-              <w:t>Graph</w:t>
-            </w:r>
-            <w:proofErr w:type="spellEnd"/>
-            <w:r>
-              <w:t xml:space="preserve"> </w:t>
+              <w:rPr>
+                <w:lang w:val="en-US"/>
+              </w:rPr>
+              <w:t xml:space="preserve"> Graph </w:t>
             </w:r>
             <w:r>
               <w:rPr>
@@ -2203,29 +2703,23 @@
               <w:t>ᴧ</w:t>
             </w:r>
             <w:r>
-              <w:t xml:space="preserve"> </w:t>
-            </w:r>
-            <w:proofErr w:type="spellStart"/>
-            <w:r>
-              <w:t>Edge</w:t>
-            </w:r>
-            <w:proofErr w:type="spellEnd"/>
-            <w:r>
-              <w:t xml:space="preserve"> </w:t>
+              <w:rPr>
+                <w:lang w:val="en-US"/>
+              </w:rPr>
+              <w:t xml:space="preserve"> Edge </w:t>
             </w:r>
             <w:r>
               <w:rPr>
                 <w:rFonts w:ascii="Calibri" w:eastAsia="Calibri" w:hAnsi="Calibri" w:cs="Calibri"/>
+                <w:lang w:val="en-US"/>
               </w:rPr>
               <w:t xml:space="preserve">≠ </w:t>
             </w:r>
-            <w:proofErr w:type="spellStart"/>
-            <w:r>
-              <w:t>nil</w:t>
-            </w:r>
-            <w:proofErr w:type="spellEnd"/>
-            <w:r>
-              <w:t xml:space="preserve"> </w:t>
+            <w:r>
+              <w:rPr>
+                <w:lang w:val="en-US"/>
+              </w:rPr>
+              <w:t xml:space="preserve">nil </w:t>
             </w:r>
           </w:p>
           <w:p>
@@ -2234,15 +2728,7 @@
               <w:ind w:left="52"/>
             </w:pPr>
             <w:r>
-              <w:t xml:space="preserve">Post: </w:t>
-            </w:r>
-            <w:proofErr w:type="spellStart"/>
-            <w:r>
-              <w:t>Graph.weight</w:t>
-            </w:r>
-            <w:proofErr w:type="spellEnd"/>
-            <w:r>
-              <w:t xml:space="preserve"> </w:t>
+              <w:t xml:space="preserve">Post: Graph.weight </w:t>
             </w:r>
           </w:p>
         </w:tc>
@@ -2260,26 +2746,7 @@
         <w:ind w:left="70" w:right="6309"/>
       </w:pPr>
       <w:r>
-        <w:lastRenderedPageBreak/>
-        <w:t xml:space="preserve">= </w:t>
-      </w:r>
-      <w:proofErr w:type="spellStart"/>
-      <w:r>
-        <w:t>Graph.weight</w:t>
-      </w:r>
-      <w:proofErr w:type="spellEnd"/>
-      <w:r>
-        <w:t xml:space="preserve"> - </w:t>
-      </w:r>
-      <w:proofErr w:type="spellStart"/>
-      <w:proofErr w:type="gramStart"/>
-      <w:r>
-        <w:t>e.weight</w:t>
-      </w:r>
-      <w:proofErr w:type="spellEnd"/>
-      <w:proofErr w:type="gramEnd"/>
-      <w:r>
-        <w:t xml:space="preserve"> </w:t>
+        <w:t xml:space="preserve">= Graph.weight - e.weight </w:t>
       </w:r>
     </w:p>
     <w:p>
@@ -2298,7 +2765,6 @@
         <w:tblCellMar>
           <w:top w:w="48" w:type="dxa"/>
           <w:left w:w="70" w:type="dxa"/>
-          <w:bottom w:w="0" w:type="dxa"/>
           <w:right w:w="71" w:type="dxa"/>
         </w:tblCellMar>
         <w:tblLook w:val="04A0" w:firstRow="1" w:lastRow="0" w:firstColumn="1" w:lastColumn="0" w:noHBand="0" w:noVBand="1"/>
@@ -2325,15 +2791,7 @@
               <w:spacing w:line="259" w:lineRule="auto"/>
             </w:pPr>
             <w:r>
-              <w:t>BFS(</w:t>
-            </w:r>
-            <w:proofErr w:type="spellStart"/>
-            <w:r>
-              <w:t>Vertex</w:t>
-            </w:r>
-            <w:proofErr w:type="spellEnd"/>
-            <w:r>
-              <w:t xml:space="preserve">) </w:t>
+              <w:t xml:space="preserve">BFS(Vertex) </w:t>
             </w:r>
           </w:p>
         </w:tc>
@@ -2358,79 +2816,13 @@
               <w:ind w:left="22"/>
             </w:pPr>
             <w:r>
-              <w:t xml:space="preserve">Explores </w:t>
-            </w:r>
-            <w:proofErr w:type="spellStart"/>
-            <w:r>
-              <w:t>all</w:t>
-            </w:r>
-            <w:proofErr w:type="spellEnd"/>
-            <w:r>
-              <w:t xml:space="preserve"> </w:t>
-            </w:r>
-            <w:proofErr w:type="spellStart"/>
-            <w:r>
-              <w:t>the</w:t>
-            </w:r>
-            <w:proofErr w:type="spellEnd"/>
-            <w:r>
-              <w:t xml:space="preserve"> </w:t>
-            </w:r>
-            <w:proofErr w:type="spellStart"/>
-            <w:r>
-              <w:t>neighbor</w:t>
-            </w:r>
-            <w:proofErr w:type="spellEnd"/>
-            <w:r>
-              <w:t xml:space="preserve"> </w:t>
-            </w:r>
-            <w:proofErr w:type="spellStart"/>
-            <w:r>
-              <w:t>nodes</w:t>
-            </w:r>
-            <w:proofErr w:type="spellEnd"/>
-            <w:r>
-              <w:t xml:space="preserve"> of a </w:t>
-            </w:r>
-            <w:proofErr w:type="spellStart"/>
-            <w:r>
-              <w:t>vertex</w:t>
-            </w:r>
-            <w:proofErr w:type="spellEnd"/>
-            <w:r>
-              <w:t xml:space="preserve"> </w:t>
-            </w:r>
-            <w:proofErr w:type="spellStart"/>
-            <w:r>
-              <w:t>selected</w:t>
-            </w:r>
-            <w:proofErr w:type="spellEnd"/>
-            <w:r>
-              <w:t xml:space="preserve"> as </w:t>
-            </w:r>
-            <w:proofErr w:type="spellStart"/>
-            <w:r>
-              <w:t>root</w:t>
-            </w:r>
-            <w:proofErr w:type="spellEnd"/>
-            <w:r>
-              <w:t xml:space="preserve"> </w:t>
-            </w:r>
-            <w:proofErr w:type="spellStart"/>
-            <w:r>
-              <w:t>node</w:t>
-            </w:r>
-            <w:proofErr w:type="spellEnd"/>
-            <w:r>
-              <w:t xml:space="preserve">. Pre: </w:t>
-            </w:r>
-            <w:proofErr w:type="spellStart"/>
-            <w:r>
-              <w:t>Vertex</w:t>
-            </w:r>
-            <w:proofErr w:type="spellEnd"/>
-            <w:r>
-              <w:t xml:space="preserve"> </w:t>
+              <w:rPr>
+                <w:lang w:val="en-US"/>
+              </w:rPr>
+              <w:t xml:space="preserve">Explores all the neighbor nodes of a vertex selected as root node. </w:t>
+            </w:r>
+            <w:r>
+              <w:t xml:space="preserve">Pre: Vertex </w:t>
             </w:r>
             <w:r>
               <w:rPr>
@@ -2471,52 +2863,22 @@
               </w:drawing>
             </w:r>
             <w:r>
+              <w:t xml:space="preserve"> Graph </w:t>
+            </w:r>
+            <w:r>
+              <w:rPr>
+                <w:rFonts w:ascii="Calibri" w:eastAsia="Calibri" w:hAnsi="Calibri" w:cs="Calibri"/>
+              </w:rPr>
+              <w:t>ᴧ</w:t>
+            </w:r>
+            <w:r>
               <w:t xml:space="preserve"> </w:t>
             </w:r>
-            <w:proofErr w:type="spellStart"/>
-            <w:r>
-              <w:t>Graph</w:t>
-            </w:r>
-            <w:proofErr w:type="spellEnd"/>
-            <w:r>
-              <w:t xml:space="preserve"> </w:t>
-            </w:r>
             <w:r>
               <w:rPr>
                 <w:rFonts w:ascii="Calibri" w:eastAsia="Calibri" w:hAnsi="Calibri" w:cs="Calibri"/>
               </w:rPr>
-              <w:t>ᴧ</w:t>
-            </w:r>
-            <w:r>
-              <w:t xml:space="preserve"> </w:t>
-            </w:r>
-            <w:proofErr w:type="spellStart"/>
-            <w:r>
-              <w:rPr>
-                <w:rFonts w:ascii="Calibri" w:eastAsia="Calibri" w:hAnsi="Calibri" w:cs="Calibri"/>
-              </w:rPr>
-              <w:t>Vertex</w:t>
-            </w:r>
-            <w:proofErr w:type="spellEnd"/>
-            <w:r>
-              <w:rPr>
-                <w:rFonts w:ascii="Calibri" w:eastAsia="Calibri" w:hAnsi="Calibri" w:cs="Calibri"/>
-              </w:rPr>
-              <w:t xml:space="preserve"> ≠ </w:t>
-            </w:r>
-            <w:proofErr w:type="spellStart"/>
-            <w:r>
-              <w:rPr>
-                <w:rFonts w:ascii="Calibri" w:eastAsia="Calibri" w:hAnsi="Calibri" w:cs="Calibri"/>
-              </w:rPr>
-              <w:t>nil</w:t>
-            </w:r>
-            <w:proofErr w:type="spellEnd"/>
-            <w:r>
-              <w:rPr>
-                <w:rFonts w:ascii="Calibri" w:eastAsia="Calibri" w:hAnsi="Calibri" w:cs="Calibri"/>
-              </w:rPr>
-              <w:t xml:space="preserve"> Post: </w:t>
+              <w:t xml:space="preserve">Vertex ≠ nil Post: </w:t>
             </w:r>
           </w:p>
           <w:p>
@@ -2524,13 +2886,8 @@
               <w:spacing w:line="259" w:lineRule="auto"/>
               <w:ind w:left="22"/>
             </w:pPr>
-            <w:proofErr w:type="spellStart"/>
-            <w:r>
-              <w:t>void</w:t>
-            </w:r>
-            <w:proofErr w:type="spellEnd"/>
-            <w:r>
-              <w:t xml:space="preserve"> </w:t>
+            <w:r>
+              <w:t xml:space="preserve">void </w:t>
             </w:r>
           </w:p>
         </w:tc>
@@ -2552,7 +2909,6 @@
         <w:tblCellMar>
           <w:top w:w="48" w:type="dxa"/>
           <w:left w:w="70" w:type="dxa"/>
-          <w:bottom w:w="0" w:type="dxa"/>
           <w:right w:w="115" w:type="dxa"/>
         </w:tblCellMar>
         <w:tblLook w:val="04A0" w:firstRow="1" w:lastRow="0" w:firstColumn="1" w:lastColumn="0" w:noHBand="0" w:noVBand="1"/>
@@ -2579,15 +2935,7 @@
               <w:spacing w:line="259" w:lineRule="auto"/>
             </w:pPr>
             <w:r>
-              <w:t>DFS(</w:t>
-            </w:r>
-            <w:proofErr w:type="spellStart"/>
-            <w:r>
-              <w:t>Vertex</w:t>
-            </w:r>
-            <w:proofErr w:type="spellEnd"/>
-            <w:r>
-              <w:t xml:space="preserve">) </w:t>
+              <w:t xml:space="preserve">DFS(Vertex) </w:t>
             </w:r>
           </w:p>
         </w:tc>
@@ -2612,87 +2960,13 @@
               <w:ind w:left="22"/>
             </w:pPr>
             <w:r>
-              <w:t xml:space="preserve">Explores </w:t>
-            </w:r>
-            <w:proofErr w:type="spellStart"/>
-            <w:r>
-              <w:t>the</w:t>
-            </w:r>
-            <w:proofErr w:type="spellEnd"/>
-            <w:r>
-              <w:t xml:space="preserve"> </w:t>
-            </w:r>
-            <w:proofErr w:type="spellStart"/>
-            <w:r>
-              <w:t>possible</w:t>
-            </w:r>
-            <w:proofErr w:type="spellEnd"/>
-            <w:r>
-              <w:t xml:space="preserve"> </w:t>
-            </w:r>
-            <w:proofErr w:type="spellStart"/>
-            <w:r>
-              <w:t>routes</w:t>
-            </w:r>
-            <w:proofErr w:type="spellEnd"/>
-            <w:r>
-              <w:t xml:space="preserve"> as </w:t>
-            </w:r>
-            <w:proofErr w:type="spellStart"/>
-            <w:r>
-              <w:t>far</w:t>
-            </w:r>
-            <w:proofErr w:type="spellEnd"/>
-            <w:r>
-              <w:t xml:space="preserve"> as </w:t>
-            </w:r>
-            <w:proofErr w:type="spellStart"/>
-            <w:r>
-              <w:t>possible</w:t>
-            </w:r>
-            <w:proofErr w:type="spellEnd"/>
-            <w:r>
-              <w:t xml:space="preserve"> of a </w:t>
-            </w:r>
-            <w:proofErr w:type="spellStart"/>
-            <w:r>
-              <w:t>vertex</w:t>
-            </w:r>
-            <w:proofErr w:type="spellEnd"/>
-            <w:r>
-              <w:t xml:space="preserve"> </w:t>
-            </w:r>
-            <w:proofErr w:type="spellStart"/>
-            <w:r>
-              <w:t>selected</w:t>
-            </w:r>
-            <w:proofErr w:type="spellEnd"/>
-            <w:r>
-              <w:t xml:space="preserve"> as </w:t>
-            </w:r>
-            <w:proofErr w:type="spellStart"/>
-            <w:r>
-              <w:t>root</w:t>
-            </w:r>
-            <w:proofErr w:type="spellEnd"/>
-            <w:r>
-              <w:t xml:space="preserve"> </w:t>
-            </w:r>
-            <w:proofErr w:type="spellStart"/>
-            <w:r>
-              <w:t>node</w:t>
-            </w:r>
-            <w:proofErr w:type="spellEnd"/>
-            <w:r>
-              <w:t xml:space="preserve">. Pre: </w:t>
-            </w:r>
-            <w:proofErr w:type="spellStart"/>
-            <w:r>
-              <w:t>Vertex</w:t>
-            </w:r>
-            <w:proofErr w:type="spellEnd"/>
-            <w:r>
-              <w:t xml:space="preserve"> </w:t>
+              <w:rPr>
+                <w:lang w:val="en-US"/>
+              </w:rPr>
+              <w:t xml:space="preserve">Explores the possible routes as far as possible of a vertex selected as root node. </w:t>
+            </w:r>
+            <w:r>
+              <w:t xml:space="preserve">Pre: Vertex </w:t>
             </w:r>
             <w:r>
               <w:rPr>
@@ -2733,52 +3007,22 @@
               </w:drawing>
             </w:r>
             <w:r>
+              <w:t xml:space="preserve"> Graph </w:t>
+            </w:r>
+            <w:r>
+              <w:rPr>
+                <w:rFonts w:ascii="Calibri" w:eastAsia="Calibri" w:hAnsi="Calibri" w:cs="Calibri"/>
+              </w:rPr>
+              <w:t>ᴧ</w:t>
+            </w:r>
+            <w:r>
               <w:t xml:space="preserve"> </w:t>
             </w:r>
-            <w:proofErr w:type="spellStart"/>
-            <w:r>
-              <w:t>Graph</w:t>
-            </w:r>
-            <w:proofErr w:type="spellEnd"/>
-            <w:r>
-              <w:t xml:space="preserve"> </w:t>
-            </w:r>
             <w:r>
               <w:rPr>
                 <w:rFonts w:ascii="Calibri" w:eastAsia="Calibri" w:hAnsi="Calibri" w:cs="Calibri"/>
               </w:rPr>
-              <w:t>ᴧ</w:t>
-            </w:r>
-            <w:r>
-              <w:t xml:space="preserve"> </w:t>
-            </w:r>
-            <w:proofErr w:type="spellStart"/>
-            <w:r>
-              <w:rPr>
-                <w:rFonts w:ascii="Calibri" w:eastAsia="Calibri" w:hAnsi="Calibri" w:cs="Calibri"/>
-              </w:rPr>
-              <w:t>Vertex</w:t>
-            </w:r>
-            <w:proofErr w:type="spellEnd"/>
-            <w:r>
-              <w:rPr>
-                <w:rFonts w:ascii="Calibri" w:eastAsia="Calibri" w:hAnsi="Calibri" w:cs="Calibri"/>
-              </w:rPr>
-              <w:t xml:space="preserve"> ≠ </w:t>
-            </w:r>
-            <w:proofErr w:type="spellStart"/>
-            <w:r>
-              <w:rPr>
-                <w:rFonts w:ascii="Calibri" w:eastAsia="Calibri" w:hAnsi="Calibri" w:cs="Calibri"/>
-              </w:rPr>
-              <w:t>nil</w:t>
-            </w:r>
-            <w:proofErr w:type="spellEnd"/>
-            <w:r>
-              <w:rPr>
-                <w:rFonts w:ascii="Calibri" w:eastAsia="Calibri" w:hAnsi="Calibri" w:cs="Calibri"/>
-              </w:rPr>
-              <w:t xml:space="preserve"> Post: </w:t>
+              <w:t xml:space="preserve">Vertex ≠ nil Post: </w:t>
             </w:r>
           </w:p>
           <w:p>
@@ -2786,13 +3030,8 @@
               <w:spacing w:line="259" w:lineRule="auto"/>
               <w:ind w:left="22"/>
             </w:pPr>
-            <w:proofErr w:type="spellStart"/>
-            <w:r>
-              <w:t>void</w:t>
-            </w:r>
-            <w:proofErr w:type="spellEnd"/>
-            <w:r>
-              <w:t xml:space="preserve"> </w:t>
+            <w:r>
+              <w:t xml:space="preserve">void </w:t>
             </w:r>
           </w:p>
         </w:tc>
@@ -2819,8 +3058,6 @@
           <w:lang w:val="es-ES"/>
         </w:rPr>
       </w:pPr>
-      <w:bookmarkStart w:id="0" w:name="_GoBack"/>
-      <w:bookmarkEnd w:id="0"/>
       <w:r>
         <w:rPr>
           <w:rFonts w:ascii="Arial" w:hAnsi="Arial" w:cs="Arial"/>
@@ -2839,7 +3076,6 @@
         <w:tblCellMar>
           <w:top w:w="48" w:type="dxa"/>
           <w:left w:w="70" w:type="dxa"/>
-          <w:bottom w:w="0" w:type="dxa"/>
           <w:right w:w="75" w:type="dxa"/>
         </w:tblCellMar>
         <w:tblLook w:val="04A0" w:firstRow="1" w:lastRow="0" w:firstColumn="1" w:lastColumn="0" w:noHBand="0" w:noVBand="1"/>
@@ -3014,13 +3250,14 @@
             <w:pPr>
               <w:spacing w:line="259" w:lineRule="auto"/>
             </w:pPr>
-            <w:proofErr w:type="spellStart"/>
-            <w:r>
-              <w:t>Grafh</w:t>
-            </w:r>
-            <w:proofErr w:type="spellEnd"/>
-            <w:r>
-              <w:t xml:space="preserve"> </w:t>
+            <w:r>
+              <w:t>Gra</w:t>
+            </w:r>
+            <w:r>
+              <w:t>p</w:t>
+            </w:r>
+            <w:r>
+              <w:t xml:space="preserve">h </w:t>
             </w:r>
           </w:p>
         </w:tc>
@@ -3038,21 +3275,8 @@
             <w:pPr>
               <w:spacing w:line="259" w:lineRule="auto"/>
             </w:pPr>
-            <w:proofErr w:type="spellStart"/>
-            <w:r>
-              <w:t>AddVert</w:t>
-            </w:r>
-            <w:proofErr w:type="spellEnd"/>
-            <w:r>
-              <w:t>(</w:t>
-            </w:r>
-            <w:proofErr w:type="spellStart"/>
-            <w:r>
-              <w:t>Vertex</w:t>
-            </w:r>
-            <w:proofErr w:type="spellEnd"/>
-            <w:r>
-              <w:t xml:space="preserve">) </w:t>
+            <w:r>
+              <w:t xml:space="preserve">AddVert(Vertex) </w:t>
             </w:r>
           </w:p>
         </w:tc>
@@ -3131,7 +3355,6 @@
         <w:tblCellMar>
           <w:top w:w="48" w:type="dxa"/>
           <w:left w:w="70" w:type="dxa"/>
-          <w:bottom w:w="0" w:type="dxa"/>
           <w:right w:w="20" w:type="dxa"/>
         </w:tblCellMar>
         <w:tblLook w:val="04A0" w:firstRow="1" w:lastRow="0" w:firstColumn="1" w:lastColumn="0" w:noHBand="0" w:noVBand="1"/>
@@ -3321,13 +3544,12 @@
             <w:pPr>
               <w:spacing w:line="259" w:lineRule="auto"/>
             </w:pPr>
-            <w:proofErr w:type="spellStart"/>
-            <w:r>
-              <w:t>Grafh</w:t>
-            </w:r>
-            <w:proofErr w:type="spellEnd"/>
-            <w:r>
-              <w:t xml:space="preserve"> </w:t>
+            <w:r>
+              <w:lastRenderedPageBreak/>
+              <w:t>Grap</w:t>
+            </w:r>
+            <w:r>
+              <w:t xml:space="preserve">h </w:t>
             </w:r>
           </w:p>
         </w:tc>
@@ -3346,21 +3568,8 @@
               <w:spacing w:line="259" w:lineRule="auto"/>
               <w:jc w:val="both"/>
             </w:pPr>
-            <w:proofErr w:type="spellStart"/>
-            <w:r>
-              <w:t>AddArit</w:t>
-            </w:r>
-            <w:proofErr w:type="spellEnd"/>
-            <w:r>
-              <w:t>(</w:t>
-            </w:r>
-            <w:proofErr w:type="spellStart"/>
-            <w:r>
-              <w:t>Vertex,Vertex,Integer</w:t>
-            </w:r>
-            <w:proofErr w:type="spellEnd"/>
-            <w:r>
-              <w:t xml:space="preserve">) </w:t>
+            <w:r>
+              <w:t xml:space="preserve">AddArit(Vertex,Vertex,Integer) </w:t>
             </w:r>
           </w:p>
         </w:tc>
@@ -3439,7 +3648,6 @@
         <w:tblCellMar>
           <w:top w:w="48" w:type="dxa"/>
           <w:left w:w="70" w:type="dxa"/>
-          <w:bottom w:w="0" w:type="dxa"/>
           <w:right w:w="75" w:type="dxa"/>
         </w:tblCellMar>
         <w:tblLook w:val="04A0" w:firstRow="1" w:lastRow="0" w:firstColumn="1" w:lastColumn="0" w:noHBand="0" w:noVBand="1"/>
@@ -3492,11 +3700,9 @@
             <w:r>
               <w:t xml:space="preserve">Objetivo de la prueba= comprobar si retorna el </w:t>
             </w:r>
-            <w:proofErr w:type="spellStart"/>
-            <w:r>
-              <w:t>vertice</w:t>
-            </w:r>
-            <w:proofErr w:type="spellEnd"/>
+            <w:r>
+              <w:t>vértice</w:t>
+            </w:r>
             <w:r>
               <w:t xml:space="preserve"> </w:t>
             </w:r>
@@ -3538,7 +3744,6 @@
               <w:spacing w:line="259" w:lineRule="auto"/>
             </w:pPr>
             <w:r>
-              <w:lastRenderedPageBreak/>
               <w:t xml:space="preserve">Clase </w:t>
             </w:r>
           </w:p>
@@ -3639,13 +3844,11 @@
             <w:pPr>
               <w:spacing w:line="259" w:lineRule="auto"/>
             </w:pPr>
-            <w:proofErr w:type="spellStart"/>
-            <w:r>
-              <w:t>Grafh</w:t>
-            </w:r>
-            <w:proofErr w:type="spellEnd"/>
-            <w:r>
-              <w:t xml:space="preserve"> </w:t>
+            <w:r>
+              <w:t>Grap</w:t>
+            </w:r>
+            <w:r>
+              <w:t xml:space="preserve">h </w:t>
             </w:r>
           </w:p>
         </w:tc>
@@ -3663,21 +3866,8 @@
             <w:pPr>
               <w:spacing w:line="259" w:lineRule="auto"/>
             </w:pPr>
-            <w:proofErr w:type="spellStart"/>
-            <w:r>
-              <w:t>getVert</w:t>
-            </w:r>
-            <w:proofErr w:type="spellEnd"/>
-            <w:r>
-              <w:t xml:space="preserve"> (</w:t>
-            </w:r>
-            <w:proofErr w:type="spellStart"/>
-            <w:r>
-              <w:t>Vertex</w:t>
-            </w:r>
-            <w:proofErr w:type="spellEnd"/>
-            <w:r>
-              <w:t xml:space="preserve">) </w:t>
+            <w:r>
+              <w:t xml:space="preserve">getVert (Vertex) </w:t>
             </w:r>
           </w:p>
         </w:tc>
@@ -3756,7 +3946,6 @@
         <w:tblCellMar>
           <w:top w:w="48" w:type="dxa"/>
           <w:left w:w="70" w:type="dxa"/>
-          <w:bottom w:w="0" w:type="dxa"/>
           <w:right w:w="75" w:type="dxa"/>
         </w:tblCellMar>
         <w:tblLook w:val="04A0" w:firstRow="1" w:lastRow="0" w:firstColumn="1" w:lastColumn="0" w:noHBand="0" w:noVBand="1"/>
@@ -3809,11 +3998,9 @@
             <w:r>
               <w:t xml:space="preserve">Objetivo de la prueba= comprobar si retorna los </w:t>
             </w:r>
-            <w:proofErr w:type="spellStart"/>
-            <w:r>
-              <w:t>vertices</w:t>
-            </w:r>
-            <w:proofErr w:type="spellEnd"/>
+            <w:r>
+              <w:t>vértices</w:t>
+            </w:r>
             <w:r>
               <w:t xml:space="preserve"> </w:t>
             </w:r>
@@ -3939,13 +4126,11 @@
             <w:pPr>
               <w:spacing w:line="259" w:lineRule="auto"/>
             </w:pPr>
-            <w:proofErr w:type="spellStart"/>
-            <w:r>
-              <w:t>Grafh</w:t>
-            </w:r>
-            <w:proofErr w:type="spellEnd"/>
-            <w:r>
-              <w:t xml:space="preserve"> </w:t>
+            <w:r>
+              <w:t>Grap</w:t>
+            </w:r>
+            <w:r>
+              <w:t xml:space="preserve">h </w:t>
             </w:r>
           </w:p>
         </w:tc>
@@ -3963,13 +4148,8 @@
             <w:pPr>
               <w:spacing w:line="259" w:lineRule="auto"/>
             </w:pPr>
-            <w:proofErr w:type="spellStart"/>
-            <w:r>
-              <w:t>getVerts</w:t>
-            </w:r>
-            <w:proofErr w:type="spellEnd"/>
-            <w:r>
-              <w:t xml:space="preserve"> () </w:t>
+            <w:r>
+              <w:t xml:space="preserve">getVerts () </w:t>
             </w:r>
           </w:p>
         </w:tc>
@@ -4048,7 +4228,6 @@
         <w:tblCellMar>
           <w:top w:w="48" w:type="dxa"/>
           <w:left w:w="70" w:type="dxa"/>
-          <w:bottom w:w="0" w:type="dxa"/>
           <w:right w:w="75" w:type="dxa"/>
         </w:tblCellMar>
         <w:tblLook w:val="04A0" w:firstRow="1" w:lastRow="0" w:firstColumn="1" w:lastColumn="0" w:noHBand="0" w:noVBand="1"/>
@@ -4101,11 +4280,9 @@
             <w:r>
               <w:t xml:space="preserve">Objetivo de la prueba= comprobar si elimina un </w:t>
             </w:r>
-            <w:proofErr w:type="spellStart"/>
-            <w:r>
-              <w:t>vertice</w:t>
-            </w:r>
-            <w:proofErr w:type="spellEnd"/>
+            <w:r>
+              <w:t>vértice</w:t>
+            </w:r>
             <w:r>
               <w:t xml:space="preserve"> </w:t>
             </w:r>
@@ -4247,13 +4424,14 @@
             <w:pPr>
               <w:spacing w:line="259" w:lineRule="auto"/>
             </w:pPr>
-            <w:proofErr w:type="spellStart"/>
-            <w:r>
-              <w:t>Grafh</w:t>
-            </w:r>
-            <w:proofErr w:type="spellEnd"/>
-            <w:r>
-              <w:t xml:space="preserve"> </w:t>
+            <w:r>
+              <w:t>Gra</w:t>
+            </w:r>
+            <w:r>
+              <w:t>p</w:t>
+            </w:r>
+            <w:r>
+              <w:t xml:space="preserve">h </w:t>
             </w:r>
           </w:p>
         </w:tc>
@@ -4271,21 +4449,8 @@
             <w:pPr>
               <w:spacing w:line="259" w:lineRule="auto"/>
             </w:pPr>
-            <w:proofErr w:type="spellStart"/>
-            <w:r>
-              <w:t>DeleVert</w:t>
-            </w:r>
-            <w:proofErr w:type="spellEnd"/>
-            <w:r>
-              <w:t>(</w:t>
-            </w:r>
-            <w:proofErr w:type="spellStart"/>
-            <w:r>
-              <w:t>Vertex</w:t>
-            </w:r>
-            <w:proofErr w:type="spellEnd"/>
-            <w:r>
-              <w:t xml:space="preserve">) </w:t>
+            <w:r>
+              <w:t xml:space="preserve">DeleVert(Vertex) </w:t>
             </w:r>
           </w:p>
         </w:tc>
@@ -4364,7 +4529,6 @@
         <w:tblCellMar>
           <w:top w:w="48" w:type="dxa"/>
           <w:left w:w="70" w:type="dxa"/>
-          <w:bottom w:w="0" w:type="dxa"/>
           <w:right w:w="75" w:type="dxa"/>
         </w:tblCellMar>
         <w:tblLook w:val="04A0" w:firstRow="1" w:lastRow="0" w:firstColumn="1" w:lastColumn="0" w:noHBand="0" w:noVBand="1"/>
@@ -4555,13 +4719,11 @@
             <w:pPr>
               <w:spacing w:line="259" w:lineRule="auto"/>
             </w:pPr>
-            <w:proofErr w:type="spellStart"/>
-            <w:r>
-              <w:t>Grafh</w:t>
-            </w:r>
-            <w:proofErr w:type="spellEnd"/>
-            <w:r>
-              <w:t xml:space="preserve"> </w:t>
+            <w:r>
+              <w:t>Grap</w:t>
+            </w:r>
+            <w:r>
+              <w:t xml:space="preserve">h </w:t>
             </w:r>
           </w:p>
         </w:tc>
@@ -4579,21 +4741,8 @@
             <w:pPr>
               <w:spacing w:line="259" w:lineRule="auto"/>
             </w:pPr>
-            <w:proofErr w:type="spellStart"/>
-            <w:r>
-              <w:t>DeleArist</w:t>
-            </w:r>
-            <w:proofErr w:type="spellEnd"/>
-            <w:r>
-              <w:t xml:space="preserve"> (</w:t>
-            </w:r>
-            <w:proofErr w:type="spellStart"/>
-            <w:r>
-              <w:t>Edge</w:t>
-            </w:r>
-            <w:proofErr w:type="spellEnd"/>
-            <w:r>
-              <w:t xml:space="preserve">) </w:t>
+            <w:r>
+              <w:t xml:space="preserve">DeleArist (Edge) </w:t>
             </w:r>
           </w:p>
         </w:tc>
@@ -4772,12 +4921,12 @@
 </file>
 
 <file path=word/numbering.xml><?xml version="1.0" encoding="utf-8"?>
-<w:numbering xmlns:wpc="http://schemas.microsoft.com/office/word/2010/wordprocessingCanvas" xmlns:cx="http://schemas.microsoft.com/office/drawing/2014/chartex" xmlns:mc="http://schemas.openxmlformats.org/markup-compatibility/2006" xmlns:o="urn:schemas-microsoft-com:office:office" xmlns:r="http://schemas.openxmlformats.org/officeDocument/2006/relationships" xmlns:m="http://schemas.openxmlformats.org/officeDocument/2006/math" xmlns:v="urn:schemas-microsoft-com:vml" xmlns:wp14="http://schemas.microsoft.com/office/word/2010/wordprocessingDrawing" xmlns:wp="http://schemas.openxmlformats.org/drawingml/2006/wordprocessingDrawing" xmlns:w10="urn:schemas-microsoft-com:office:word" xmlns:w="http://schemas.openxmlformats.org/wordprocessingml/2006/main" xmlns:w14="http://schemas.microsoft.com/office/word/2010/wordml" xmlns:w15="http://schemas.microsoft.com/office/word/2012/wordml" xmlns:w16se="http://schemas.microsoft.com/office/word/2015/wordml/symex" xmlns:wpg="http://schemas.microsoft.com/office/word/2010/wordprocessingGroup" xmlns:wpi="http://schemas.microsoft.com/office/word/2010/wordprocessingInk" xmlns:wne="http://schemas.microsoft.com/office/word/2006/wordml" xmlns:wps="http://schemas.microsoft.com/office/word/2010/wordprocessingShape" mc:Ignorable="w14 w15 w16se wp14">
+<w:numbering xmlns:wpc="http://schemas.microsoft.com/office/word/2010/wordprocessingCanvas" xmlns:cx="http://schemas.microsoft.com/office/drawing/2014/chartex" xmlns:cx1="http://schemas.microsoft.com/office/drawing/2015/9/8/chartex" xmlns:cx2="http://schemas.microsoft.com/office/drawing/2015/10/21/chartex" xmlns:cx3="http://schemas.microsoft.com/office/drawing/2016/5/9/chartex" xmlns:cx4="http://schemas.microsoft.com/office/drawing/2016/5/10/chartex" xmlns:cx5="http://schemas.microsoft.com/office/drawing/2016/5/11/chartex" xmlns:cx6="http://schemas.microsoft.com/office/drawing/2016/5/12/chartex" xmlns:cx7="http://schemas.microsoft.com/office/drawing/2016/5/13/chartex" xmlns:cx8="http://schemas.microsoft.com/office/drawing/2016/5/14/chartex" xmlns:mc="http://schemas.openxmlformats.org/markup-compatibility/2006" xmlns:aink="http://schemas.microsoft.com/office/drawing/2016/ink" xmlns:am3d="http://schemas.microsoft.com/office/drawing/2017/model3d" xmlns:o="urn:schemas-microsoft-com:office:office" xmlns:r="http://schemas.openxmlformats.org/officeDocument/2006/relationships" xmlns:m="http://schemas.openxmlformats.org/officeDocument/2006/math" xmlns:v="urn:schemas-microsoft-com:vml" xmlns:wp14="http://schemas.microsoft.com/office/word/2010/wordprocessingDrawing" xmlns:wp="http://schemas.openxmlformats.org/drawingml/2006/wordprocessingDrawing" xmlns:w10="urn:schemas-microsoft-com:office:word" xmlns:w="http://schemas.openxmlformats.org/wordprocessingml/2006/main" xmlns:w14="http://schemas.microsoft.com/office/word/2010/wordml" xmlns:w15="http://schemas.microsoft.com/office/word/2012/wordml" xmlns:w16cid="http://schemas.microsoft.com/office/word/2016/wordml/cid" xmlns:w16se="http://schemas.microsoft.com/office/word/2015/wordml/symex" xmlns:wpg="http://schemas.microsoft.com/office/word/2010/wordprocessingGroup" xmlns:wpi="http://schemas.microsoft.com/office/word/2010/wordprocessingInk" xmlns:wne="http://schemas.microsoft.com/office/word/2006/wordml" xmlns:wps="http://schemas.microsoft.com/office/word/2010/wordprocessingShape" mc:Ignorable="w14 w15 w16se w16cid wp14">
   <w:abstractNum w:abstractNumId="0" w15:restartNumberingAfterBreak="0">
     <w:nsid w:val="1ED469E1"/>
     <w:multiLevelType w:val="hybridMultilevel"/>
-    <w:tmpl w:val="7BC25F96"/>
-    <w:lvl w:ilvl="0" w:tplc="93BAE80A">
+    <w:tmpl w:val="8480A23A"/>
+    <w:lvl w:ilvl="0" w:tplc="23FA9C54">
       <w:start w:val="1"/>
       <w:numFmt w:val="lowerLetter"/>
       <w:lvlText w:val="%1."/>
@@ -4788,6 +4937,8 @@
       <w:rPr>
         <w:rFonts w:ascii="Arial" w:eastAsiaTheme="minorHAnsi" w:hAnsi="Arial" w:cs="Arial"/>
         <w:b w:val="0"/>
+        <w:sz w:val="24"/>
+        <w:lang w:val="es-CO"/>
       </w:rPr>
     </w:lvl>
     <w:lvl w:ilvl="1" w:tplc="240A0019" w:tentative="1">
@@ -4962,7 +5113,7 @@
 </file>
 
 <file path=word/styles.xml><?xml version="1.0" encoding="utf-8"?>
-<w:styles xmlns:mc="http://schemas.openxmlformats.org/markup-compatibility/2006" xmlns:r="http://schemas.openxmlformats.org/officeDocument/2006/relationships" xmlns:w="http://schemas.openxmlformats.org/wordprocessingml/2006/main" xmlns:w14="http://schemas.microsoft.com/office/word/2010/wordml" xmlns:w15="http://schemas.microsoft.com/office/word/2012/wordml" xmlns:w16se="http://schemas.microsoft.com/office/word/2015/wordml/symex" mc:Ignorable="w14 w15 w16se">
+<w:styles xmlns:mc="http://schemas.openxmlformats.org/markup-compatibility/2006" xmlns:r="http://schemas.openxmlformats.org/officeDocument/2006/relationships" xmlns:w="http://schemas.openxmlformats.org/wordprocessingml/2006/main" xmlns:w14="http://schemas.microsoft.com/office/word/2010/wordml" xmlns:w15="http://schemas.microsoft.com/office/word/2012/wordml" xmlns:w16cid="http://schemas.microsoft.com/office/word/2016/wordml/cid" xmlns:w16se="http://schemas.microsoft.com/office/word/2015/wordml/symex" mc:Ignorable="w14 w15 w16se w16cid">
   <w:docDefaults>
     <w:rPrDefault>
       <w:rPr>
@@ -4978,7 +5129,7 @@
       </w:pPr>
     </w:pPrDefault>
   </w:docDefaults>
-  <w:latentStyles w:defLockedState="0" w:defUIPriority="99" w:defSemiHidden="0" w:defUnhideWhenUsed="0" w:defQFormat="0" w:count="371">
+  <w:latentStyles w:defLockedState="0" w:defUIPriority="99" w:defSemiHidden="0" w:defUnhideWhenUsed="0" w:defQFormat="0" w:count="375">
     <w:lsdException w:name="Normal" w:uiPriority="0" w:qFormat="1"/>
     <w:lsdException w:name="heading 1" w:uiPriority="9" w:qFormat="1"/>
     <w:lsdException w:name="heading 2" w:semiHidden="1" w:uiPriority="9" w:unhideWhenUsed="1" w:qFormat="1"/>
@@ -5350,6 +5501,10 @@
     <w:lsdException w:name="List Table 5 Dark Accent 6" w:uiPriority="50"/>
     <w:lsdException w:name="List Table 6 Colorful Accent 6" w:uiPriority="51"/>
     <w:lsdException w:name="List Table 7 Colorful Accent 6" w:uiPriority="52"/>
+    <w:lsdException w:name="Mention" w:semiHidden="1" w:unhideWhenUsed="1"/>
+    <w:lsdException w:name="Smart Hyperlink" w:semiHidden="1" w:unhideWhenUsed="1"/>
+    <w:lsdException w:name="Hashtag" w:semiHidden="1" w:unhideWhenUsed="1"/>
+    <w:lsdException w:name="Unresolved Mention" w:semiHidden="1" w:unhideWhenUsed="1"/>
   </w:latentStyles>
   <w:style w:type="paragraph" w:default="1" w:styleId="Normal">
     <w:name w:val="Normal"/>
@@ -5422,6 +5577,17 @@
         <w:right w:w="0" w:type="dxa"/>
       </w:tblCellMar>
     </w:tblPr>
+  </w:style>
+  <w:style w:type="character" w:styleId="Textoennegrita">
+    <w:name w:val="Strong"/>
+    <w:basedOn w:val="Fuentedeprrafopredeter"/>
+    <w:uiPriority w:val="22"/>
+    <w:qFormat/>
+    <w:rsid w:val="00457DBE"/>
+    <w:rPr>
+      <w:b/>
+      <w:bCs/>
+    </w:rPr>
   </w:style>
 </w:styles>
 </file>

</xml_diff>

<commit_message>
the model package was added
</commit_message>
<xml_diff>
--- a/Método de la ingeniería.docx
+++ b/Método de la ingeniería.docx
@@ -332,7 +332,6 @@
           <w:rFonts w:ascii="Arial" w:hAnsi="Arial" w:cs="Arial"/>
           <w:sz w:val="24"/>
         </w:rPr>
-        <w:lastRenderedPageBreak/>
         <w:t>Requerimientos Funcionales:</w:t>
       </w:r>
     </w:p>
@@ -1261,47 +1260,22 @@
           <w:rFonts w:ascii="Arial" w:hAnsi="Arial" w:cs="Arial"/>
           <w:sz w:val="24"/>
         </w:rPr>
-        <w:t xml:space="preserve">es un algoritmo perteneciente a la teoría de los grafos para encontrar un árbol </w:t>
-      </w:r>
-      <w:proofErr w:type="spellStart"/>
-      <w:r>
-        <w:rPr>
-          <w:rFonts w:ascii="Arial" w:hAnsi="Arial" w:cs="Arial"/>
-          <w:sz w:val="24"/>
-        </w:rPr>
-        <w:t>recubridor</w:t>
-      </w:r>
-      <w:proofErr w:type="spellEnd"/>
-      <w:r>
-        <w:rPr>
-          <w:rFonts w:ascii="Arial" w:hAnsi="Arial" w:cs="Arial"/>
-          <w:sz w:val="24"/>
-        </w:rPr>
-        <w:t xml:space="preserve"> mínimo en un grafo conexo, no dirigido y cuyas aristas están etiquetadas.</w:t>
-      </w:r>
-    </w:p>
-    <w:p>
-      <w:pPr>
-        <w:rPr>
-          <w:rFonts w:ascii="Arial" w:hAnsi="Arial" w:cs="Arial"/>
-          <w:sz w:val="24"/>
-        </w:rPr>
-      </w:pPr>
-      <w:r>
-        <w:rPr>
-          <w:rFonts w:ascii="Arial" w:hAnsi="Arial" w:cs="Arial"/>
-          <w:sz w:val="24"/>
-        </w:rPr>
-        <w:t>¿Qué es Kruskal</w:t>
-      </w:r>
-      <w:bookmarkStart w:id="0" w:name="_GoBack"/>
-      <w:bookmarkEnd w:id="0"/>
-      <w:r>
-        <w:rPr>
-          <w:rFonts w:ascii="Arial" w:hAnsi="Arial" w:cs="Arial"/>
-          <w:sz w:val="24"/>
-        </w:rPr>
-        <w:t>?</w:t>
+        <w:t>es un algoritmo perteneciente a la teoría de los grafos para encontrar un árbol recubridor mínimo en un grafo conexo, no dirigido y cuyas aristas están etiquetadas.</w:t>
+      </w:r>
+    </w:p>
+    <w:p>
+      <w:pPr>
+        <w:rPr>
+          <w:rFonts w:ascii="Arial" w:hAnsi="Arial" w:cs="Arial"/>
+          <w:sz w:val="24"/>
+        </w:rPr>
+      </w:pPr>
+      <w:r>
+        <w:rPr>
+          <w:rFonts w:ascii="Arial" w:hAnsi="Arial" w:cs="Arial"/>
+          <w:sz w:val="24"/>
+        </w:rPr>
+        <w:t>¿Qué es Kruskal?</w:t>
       </w:r>
     </w:p>
     <w:p>
@@ -1342,6 +1316,227 @@
         </w:rPr>
         <w:t>Búsqueda soluciones creativas</w:t>
       </w:r>
+    </w:p>
+    <w:p>
+      <w:pPr>
+        <w:rPr>
+          <w:rFonts w:ascii="Arial" w:hAnsi="Arial" w:cs="Arial"/>
+          <w:sz w:val="24"/>
+          <w:szCs w:val="24"/>
+          <w:lang w:val="es-ES"/>
+        </w:rPr>
+      </w:pPr>
+      <w:r>
+        <w:rPr>
+          <w:rFonts w:ascii="Arial" w:hAnsi="Arial" w:cs="Arial"/>
+          <w:sz w:val="24"/>
+          <w:szCs w:val="24"/>
+          <w:lang w:val="es-ES"/>
+        </w:rPr>
+        <w:t>Para buscar las rutas se pueden usar varios algoritmos o estrategias, pero  es importante aclarar que hay un fragmento del enunciado que se especifica que se debe plantear el problema como un grafo, así que para resolver el problema se usara un algoritmo de la teoría de grafos.</w:t>
+      </w:r>
+    </w:p>
+    <w:p>
+      <w:pPr>
+        <w:rPr>
+          <w:rFonts w:ascii="Arial" w:hAnsi="Arial" w:cs="Arial"/>
+          <w:sz w:val="24"/>
+          <w:szCs w:val="24"/>
+          <w:lang w:val="es-ES"/>
+        </w:rPr>
+      </w:pPr>
+      <w:r>
+        <w:rPr>
+          <w:rFonts w:ascii="Arial" w:hAnsi="Arial" w:cs="Arial"/>
+          <w:sz w:val="24"/>
+          <w:szCs w:val="24"/>
+          <w:lang w:val="es-ES"/>
+        </w:rPr>
+        <w:t>(Lluvia de ideas)</w:t>
+      </w:r>
+    </w:p>
+    <w:p>
+      <w:pPr>
+        <w:rPr>
+          <w:rFonts w:ascii="Arial" w:hAnsi="Arial" w:cs="Arial"/>
+          <w:color w:val="000000"/>
+          <w:szCs w:val="16"/>
+        </w:rPr>
+      </w:pPr>
+      <w:r>
+        <w:rPr>
+          <w:rFonts w:ascii="Arial" w:hAnsi="Arial" w:cs="Arial"/>
+          <w:sz w:val="24"/>
+          <w:szCs w:val="24"/>
+          <w:lang w:val="es-ES"/>
+        </w:rPr>
+        <w:t xml:space="preserve">Alternativa 1: Algoritmo </w:t>
+      </w:r>
+      <w:r>
+        <w:rPr>
+          <w:rFonts w:ascii="Arial" w:hAnsi="Arial" w:cs="Arial"/>
+          <w:color w:val="000000"/>
+          <w:szCs w:val="16"/>
+        </w:rPr>
+        <w:t>Dijkstra</w:t>
+      </w:r>
+    </w:p>
+    <w:p>
+      <w:pPr>
+        <w:rPr>
+          <w:rFonts w:ascii="Arial" w:hAnsi="Arial" w:cs="Arial"/>
+          <w:color w:val="000000"/>
+          <w:szCs w:val="16"/>
+        </w:rPr>
+      </w:pPr>
+      <w:r>
+        <w:rPr>
+          <w:rFonts w:ascii="Arial" w:hAnsi="Arial" w:cs="Arial"/>
+          <w:color w:val="000000"/>
+          <w:szCs w:val="16"/>
+        </w:rPr>
+        <w:t>Esta solución consiste en implementar el este algoritmo para retornar la lista de lugares que tiene que visitar desde el principio(La empresa) hasta el último lugar de entrega.</w:t>
+      </w:r>
+    </w:p>
+    <w:p>
+      <w:pPr>
+        <w:rPr>
+          <w:rFonts w:ascii="Arial" w:hAnsi="Arial" w:cs="Arial"/>
+          <w:color w:val="000000"/>
+          <w:sz w:val="24"/>
+          <w:szCs w:val="16"/>
+        </w:rPr>
+      </w:pPr>
+      <w:r>
+        <w:rPr>
+          <w:rFonts w:ascii="Arial" w:hAnsi="Arial" w:cs="Arial"/>
+          <w:sz w:val="24"/>
+          <w:szCs w:val="24"/>
+          <w:lang w:val="es-ES"/>
+        </w:rPr>
+        <w:t xml:space="preserve">Alternativa </w:t>
+      </w:r>
+      <w:r>
+        <w:rPr>
+          <w:rFonts w:ascii="Arial" w:hAnsi="Arial" w:cs="Arial"/>
+          <w:sz w:val="24"/>
+          <w:szCs w:val="24"/>
+          <w:lang w:val="es-ES"/>
+        </w:rPr>
+        <w:t>2</w:t>
+      </w:r>
+      <w:r>
+        <w:rPr>
+          <w:rFonts w:ascii="Arial" w:hAnsi="Arial" w:cs="Arial"/>
+          <w:sz w:val="24"/>
+          <w:szCs w:val="24"/>
+          <w:lang w:val="es-ES"/>
+        </w:rPr>
+        <w:t xml:space="preserve">: Algoritmo </w:t>
+      </w:r>
+      <w:r>
+        <w:rPr>
+          <w:rFonts w:ascii="Arial" w:hAnsi="Arial" w:cs="Arial"/>
+          <w:color w:val="000000"/>
+          <w:sz w:val="24"/>
+          <w:szCs w:val="16"/>
+        </w:rPr>
+        <w:t>Floyd-Warshall</w:t>
+      </w:r>
+    </w:p>
+    <w:p>
+      <w:pPr>
+        <w:rPr>
+          <w:rFonts w:ascii="Arial" w:hAnsi="Arial" w:cs="Arial"/>
+          <w:color w:val="000000"/>
+          <w:szCs w:val="16"/>
+        </w:rPr>
+      </w:pPr>
+      <w:r>
+        <w:rPr>
+          <w:rFonts w:ascii="Arial" w:hAnsi="Arial" w:cs="Arial"/>
+          <w:color w:val="000000"/>
+          <w:szCs w:val="16"/>
+        </w:rPr>
+        <w:t>Esta solución consiste en hallar el valor mínimo entre el principio y final de la ruta  de entregas(Grafo) y saber cuánta gasolina gasta y el costo de las entregas.</w:t>
+      </w:r>
+    </w:p>
+    <w:p>
+      <w:pPr>
+        <w:rPr>
+          <w:rFonts w:ascii="Arial" w:hAnsi="Arial" w:cs="Arial"/>
+          <w:sz w:val="24"/>
+        </w:rPr>
+      </w:pPr>
+      <w:r>
+        <w:rPr>
+          <w:rFonts w:ascii="Arial" w:hAnsi="Arial" w:cs="Arial"/>
+          <w:sz w:val="24"/>
+          <w:szCs w:val="24"/>
+          <w:lang w:val="es-ES"/>
+        </w:rPr>
+        <w:t xml:space="preserve">Alternativa </w:t>
+      </w:r>
+      <w:r>
+        <w:rPr>
+          <w:rFonts w:ascii="Arial" w:hAnsi="Arial" w:cs="Arial"/>
+          <w:sz w:val="24"/>
+          <w:szCs w:val="24"/>
+          <w:lang w:val="es-ES"/>
+        </w:rPr>
+        <w:t>3</w:t>
+      </w:r>
+      <w:r>
+        <w:rPr>
+          <w:rFonts w:ascii="Arial" w:hAnsi="Arial" w:cs="Arial"/>
+          <w:sz w:val="24"/>
+          <w:szCs w:val="24"/>
+          <w:lang w:val="es-ES"/>
+        </w:rPr>
+        <w:t xml:space="preserve">: Algoritmo </w:t>
+      </w:r>
+      <w:r>
+        <w:rPr>
+          <w:rFonts w:ascii="Arial" w:hAnsi="Arial" w:cs="Arial"/>
+          <w:sz w:val="24"/>
+        </w:rPr>
+        <w:t>Prim</w:t>
+      </w:r>
+    </w:p>
+    <w:p>
+      <w:pPr>
+        <w:rPr>
+          <w:rFonts w:ascii="Arial" w:hAnsi="Arial" w:cs="Arial"/>
+          <w:color w:val="000000"/>
+          <w:szCs w:val="16"/>
+        </w:rPr>
+      </w:pPr>
+      <w:r>
+        <w:rPr>
+          <w:rFonts w:ascii="Arial" w:hAnsi="Arial" w:cs="Arial"/>
+          <w:sz w:val="24"/>
+        </w:rPr>
+        <w:t>Esta solución consiste en ejecutar el algoritmo y mostrar un árbol con el recorrido a realizar por el trabajador para realizar todas las entregas en un camino corto y económico.</w:t>
+      </w:r>
+    </w:p>
+    <w:p>
+      <w:pPr>
+        <w:rPr>
+          <w:rFonts w:ascii="Arial" w:hAnsi="Arial" w:cs="Arial"/>
+          <w:color w:val="000000"/>
+          <w:szCs w:val="16"/>
+        </w:rPr>
+      </w:pPr>
+    </w:p>
+    <w:p>
+      <w:pPr>
+        <w:rPr>
+          <w:rFonts w:ascii="Arial" w:hAnsi="Arial" w:cs="Arial"/>
+          <w:sz w:val="24"/>
+          <w:szCs w:val="24"/>
+          <w:lang w:val="es-ES"/>
+        </w:rPr>
+      </w:pPr>
     </w:p>
     <w:p>
       <w:pPr>
@@ -1746,7 +1941,7 @@
                 </mc:Choice>
                 <mc:Fallback>
                   <w:pict>
-                    <v:group w14:anchorId="00B0F468" id="Group 6334" o:spid="_x0000_s1026" style="width:32.25pt;height:6pt;mso-position-horizontal-relative:char;mso-position-vertical-relative:line" coordsize="409702,76200" o:gfxdata="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">
+                    <v:group w14:anchorId="7E1A9D74" id="Group 6334" o:spid="_x0000_s1026" style="width:32.25pt;height:6pt;mso-position-horizontal-relative:char;mso-position-vertical-relative:line" coordsize="409702,76200" o:gfxdata="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">
                       <v:shape id="Shape 130" o:spid="_x0000_s1027" style="position:absolute;width:409702;height:76200;visibility:visible;mso-wrap-style:square;v-text-anchor:top" coordsize="409702,76200" o:gfxdata="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" path="m334391,r75311,39878l332613,76200r816,-34966l,33528,254,27178r333323,7706l334391,xe" fillcolor="#4472c4" stroked="f" strokeweight="0">
                         <v:stroke miterlimit="83231f" joinstyle="miter"/>
                         <v:path arrowok="t" textboxrect="0,0,409702,76200"/>
@@ -1935,7 +2130,6 @@
               <w:rPr>
                 <w:lang w:val="en-US"/>
               </w:rPr>
-              <w:lastRenderedPageBreak/>
               <w:t xml:space="preserve">Adds a Vertex to the graph. Pre: void Post: V = V + 1 </w:t>
             </w:r>
           </w:p>
@@ -2618,7 +2812,6 @@
               <w:ind w:left="30"/>
             </w:pPr>
             <w:r>
-              <w:lastRenderedPageBreak/>
               <w:t xml:space="preserve">DeleArist (Edge) </w:t>
             </w:r>
           </w:p>
@@ -3545,7 +3738,6 @@
               <w:spacing w:line="259" w:lineRule="auto"/>
             </w:pPr>
             <w:r>
-              <w:lastRenderedPageBreak/>
               <w:t>Grap</w:t>
             </w:r>
             <w:r>

</xml_diff>

<commit_message>
added the Prim and Dijkstra algoritm
</commit_message>
<xml_diff>
--- a/Método de la ingeniería.docx
+++ b/Método de la ingeniería.docx
@@ -1564,6 +1564,199 @@
     </w:p>
     <w:p>
       <w:pPr>
+        <w:rPr>
+          <w:rFonts w:ascii="Arial" w:hAnsi="Arial" w:cs="Arial"/>
+          <w:sz w:val="24"/>
+          <w:szCs w:val="24"/>
+          <w:lang w:val="es-ES"/>
+        </w:rPr>
+      </w:pPr>
+      <w:r>
+        <w:rPr>
+          <w:rFonts w:ascii="Arial" w:hAnsi="Arial" w:cs="Arial"/>
+          <w:sz w:val="24"/>
+          <w:szCs w:val="24"/>
+          <w:lang w:val="es-ES"/>
+        </w:rPr>
+        <w:t>Alternativa 1:</w:t>
+      </w:r>
+    </w:p>
+    <w:p>
+      <w:pPr>
+        <w:rPr>
+          <w:rFonts w:ascii="Arial" w:hAnsi="Arial" w:cs="Arial"/>
+          <w:sz w:val="24"/>
+          <w:szCs w:val="24"/>
+          <w:lang w:val="es-ES"/>
+        </w:rPr>
+      </w:pPr>
+      <w:r>
+        <w:rPr>
+          <w:rFonts w:ascii="Arial" w:hAnsi="Arial" w:cs="Arial"/>
+          <w:sz w:val="24"/>
+          <w:szCs w:val="24"/>
+          <w:lang w:val="es-ES"/>
+        </w:rPr>
+        <w:t>-Da una lista de la manera de llegar de un lugar a otro.</w:t>
+      </w:r>
+    </w:p>
+    <w:p>
+      <w:pPr>
+        <w:rPr>
+          <w:rFonts w:ascii="Arial" w:hAnsi="Arial" w:cs="Arial"/>
+          <w:sz w:val="24"/>
+          <w:szCs w:val="24"/>
+          <w:lang w:val="es-ES"/>
+        </w:rPr>
+      </w:pPr>
+      <w:r>
+        <w:rPr>
+          <w:rFonts w:ascii="Arial" w:hAnsi="Arial" w:cs="Arial"/>
+          <w:sz w:val="24"/>
+          <w:szCs w:val="24"/>
+          <w:lang w:val="es-ES"/>
+        </w:rPr>
+        <w:t>-Puede dar una lista sin que realice unas entregas ya que no tiene que pasar por todos los lugares de entrega.</w:t>
+      </w:r>
+    </w:p>
+    <w:p>
+      <w:pPr>
+        <w:rPr>
+          <w:rFonts w:ascii="Arial" w:hAnsi="Arial" w:cs="Arial"/>
+          <w:sz w:val="24"/>
+          <w:szCs w:val="24"/>
+          <w:lang w:val="es-ES"/>
+        </w:rPr>
+      </w:pPr>
+      <w:r>
+        <w:rPr>
+          <w:rFonts w:ascii="Arial" w:hAnsi="Arial" w:cs="Arial"/>
+          <w:sz w:val="24"/>
+          <w:szCs w:val="24"/>
+          <w:lang w:val="es-ES"/>
+        </w:rPr>
+        <w:t>Alternativa 2:</w:t>
+      </w:r>
+    </w:p>
+    <w:p>
+      <w:pPr>
+        <w:rPr>
+          <w:rFonts w:ascii="Arial" w:hAnsi="Arial" w:cs="Arial"/>
+          <w:sz w:val="24"/>
+          <w:szCs w:val="24"/>
+          <w:lang w:val="es-ES"/>
+        </w:rPr>
+      </w:pPr>
+      <w:r>
+        <w:rPr>
+          <w:rFonts w:ascii="Arial" w:hAnsi="Arial" w:cs="Arial"/>
+          <w:sz w:val="24"/>
+          <w:szCs w:val="24"/>
+          <w:lang w:val="es-ES"/>
+        </w:rPr>
+        <w:t>-Da la distancia para entregar todas las entregas.</w:t>
+      </w:r>
+    </w:p>
+    <w:p>
+      <w:pPr>
+        <w:rPr>
+          <w:rFonts w:ascii="Arial" w:hAnsi="Arial" w:cs="Arial"/>
+          <w:sz w:val="24"/>
+          <w:szCs w:val="24"/>
+          <w:lang w:val="es-ES"/>
+        </w:rPr>
+      </w:pPr>
+      <w:r>
+        <w:rPr>
+          <w:rFonts w:ascii="Arial" w:hAnsi="Arial" w:cs="Arial"/>
+          <w:sz w:val="24"/>
+          <w:szCs w:val="24"/>
+          <w:lang w:val="es-ES"/>
+        </w:rPr>
+        <w:t>-Se puede calcular el costo con la distancia mínima.</w:t>
+      </w:r>
+    </w:p>
+    <w:p>
+      <w:pPr>
+        <w:rPr>
+          <w:rFonts w:ascii="Arial" w:hAnsi="Arial" w:cs="Arial"/>
+          <w:sz w:val="24"/>
+          <w:szCs w:val="24"/>
+          <w:lang w:val="es-ES"/>
+        </w:rPr>
+      </w:pPr>
+      <w:r>
+        <w:rPr>
+          <w:rFonts w:ascii="Arial" w:hAnsi="Arial" w:cs="Arial"/>
+          <w:sz w:val="24"/>
+          <w:szCs w:val="24"/>
+          <w:lang w:val="es-ES"/>
+        </w:rPr>
+        <w:t>-Lo malo es que solo da la distancia y no el recorrido que hacer.</w:t>
+      </w:r>
+    </w:p>
+    <w:p>
+      <w:pPr>
+        <w:rPr>
+          <w:rFonts w:ascii="Arial" w:hAnsi="Arial" w:cs="Arial"/>
+          <w:sz w:val="24"/>
+          <w:szCs w:val="24"/>
+          <w:lang w:val="es-ES"/>
+        </w:rPr>
+      </w:pPr>
+      <w:r>
+        <w:rPr>
+          <w:rFonts w:ascii="Arial" w:hAnsi="Arial" w:cs="Arial"/>
+          <w:sz w:val="24"/>
+          <w:szCs w:val="24"/>
+          <w:lang w:val="es-ES"/>
+        </w:rPr>
+        <w:t>Alternativa 3:</w:t>
+      </w:r>
+    </w:p>
+    <w:p>
+      <w:pPr>
+        <w:rPr>
+          <w:rFonts w:ascii="Arial" w:hAnsi="Arial" w:cs="Arial"/>
+          <w:sz w:val="24"/>
+          <w:szCs w:val="24"/>
+          <w:lang w:val="es-ES"/>
+        </w:rPr>
+      </w:pPr>
+      <w:r>
+        <w:rPr>
+          <w:rFonts w:ascii="Arial" w:hAnsi="Arial" w:cs="Arial"/>
+          <w:sz w:val="24"/>
+          <w:szCs w:val="24"/>
+          <w:lang w:val="es-ES"/>
+        </w:rPr>
+        <w:t>-Muestra un árbol de camino más corto para realizar todas las entregas</w:t>
+      </w:r>
+    </w:p>
+    <w:p>
+      <w:pPr>
+        <w:tabs>
+          <w:tab w:val="left" w:pos="5775"/>
+        </w:tabs>
+        <w:rPr>
+          <w:rFonts w:ascii="Arial" w:hAnsi="Arial" w:cs="Arial"/>
+          <w:sz w:val="24"/>
+          <w:szCs w:val="24"/>
+          <w:lang w:val="es-ES"/>
+        </w:rPr>
+      </w:pPr>
+      <w:r>
+        <w:rPr>
+          <w:rFonts w:ascii="Arial" w:hAnsi="Arial" w:cs="Arial"/>
+          <w:sz w:val="24"/>
+          <w:szCs w:val="24"/>
+          <w:lang w:val="es-ES"/>
+        </w:rPr>
+        <w:tab/>
+      </w:r>
+    </w:p>
+    <w:p>
+      <w:pPr>
         <w:pStyle w:val="Prrafodelista"/>
         <w:numPr>
           <w:ilvl w:val="0"/>
@@ -1584,6 +1777,25 @@
           <w:lang w:val="es-ES"/>
         </w:rPr>
         <w:t>Evaluación y selección de la mejor solución</w:t>
+      </w:r>
+    </w:p>
+    <w:p>
+      <w:pPr>
+        <w:rPr>
+          <w:rFonts w:ascii="Arial" w:hAnsi="Arial" w:cs="Arial"/>
+          <w:sz w:val="24"/>
+          <w:szCs w:val="24"/>
+          <w:lang w:val="es-ES"/>
+        </w:rPr>
+      </w:pPr>
+      <w:r>
+        <w:rPr>
+          <w:rFonts w:ascii="Arial" w:hAnsi="Arial" w:cs="Arial"/>
+          <w:sz w:val="24"/>
+          <w:szCs w:val="24"/>
+          <w:lang w:val="es-ES"/>
+        </w:rPr>
+        <w:t>Después de investigar y entender las posibles soluciones se llega a la conclusión que se utiliza la alternativa 3 ya que es la que mejor se relaciona con el problema y los requerimientos.</w:t>
       </w:r>
     </w:p>
     <w:p>
@@ -1941,7 +2153,7 @@
                 </mc:Choice>
                 <mc:Fallback>
                   <w:pict>
-                    <v:group w14:anchorId="7E1A9D74" id="Group 6334" o:spid="_x0000_s1026" style="width:32.25pt;height:6pt;mso-position-horizontal-relative:char;mso-position-vertical-relative:line" coordsize="409702,76200" o:gfxdata="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">
+                    <v:group w14:anchorId="6A5F02C2" id="Group 6334" o:spid="_x0000_s1026" style="width:32.25pt;height:6pt;mso-position-horizontal-relative:char;mso-position-vertical-relative:line" coordsize="409702,76200" o:gfxdata="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">
                       <v:shape id="Shape 130" o:spid="_x0000_s1027" style="position:absolute;width:409702;height:76200;visibility:visible;mso-wrap-style:square;v-text-anchor:top" coordsize="409702,76200" o:gfxdata="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" path="m334391,r75311,39878l332613,76200r816,-34966l,33528,254,27178r333323,7706l334391,xe" fillcolor="#4472c4" stroked="f" strokeweight="0">
                         <v:stroke miterlimit="83231f" joinstyle="miter"/>
                         <v:path arrowok="t" textboxrect="0,0,409702,76200"/>

</xml_diff>